<commit_message>
correct charts on article
</commit_message>
<xml_diff>
--- a/Choques locais versus globais no mercado de ações brasileiro.docx
+++ b/Choques locais versus globais no mercado de ações brasileiro.docx
@@ -98,12 +98,6 @@
         <w:spacing w:after="0"/>
         <w:jc w:val="both"/>
       </w:pPr>
-    </w:p>
-    <w:p>
-      <w:pPr>
-        <w:spacing w:after="0"/>
-        <w:jc w:val="both"/>
-      </w:pPr>
       <w:r>
         <w:t>No dia 17 de maio de 2017, foi noticiado pela imprensa o vazamento de uma gravação da delação premiada de Joesley Batista (JBS) envolvendo o então presidente Michel Temer. Na gravação, o empresário mencionava a suposta compra do silêncio de Eduardo Cunha, implicando o presidente em esquemas de corrupção.</w:t>
       </w:r>
@@ -135,6 +129,77 @@
         <w:jc w:val="both"/>
       </w:pPr>
       <w:r>
+        <w:drawing>
+          <wp:inline distT="0" distB="0" distL="0" distR="0" wp14:anchorId="4E0DE6F7" wp14:editId="32942E2F">
+            <wp:extent cx="5400040" cy="2107565"/>
+            <wp:effectExtent l="0" t="0" r="0" b="6985"/>
+            <wp:docPr id="1946282366" name="Picture 1" descr="A graph showing a line&#10;&#10;AI-generated content may be incorrect."/>
+            <wp:cNvGraphicFramePr>
+              <a:graphicFrameLocks xmlns:a="http://schemas.openxmlformats.org/drawingml/2006/main" noChangeAspect="1"/>
+            </wp:cNvGraphicFramePr>
+            <a:graphic xmlns:a="http://schemas.openxmlformats.org/drawingml/2006/main">
+              <a:graphicData uri="http://schemas.openxmlformats.org/drawingml/2006/picture">
+                <pic:pic xmlns:pic="http://schemas.openxmlformats.org/drawingml/2006/picture">
+                  <pic:nvPicPr>
+                    <pic:cNvPr id="1946282366" name="Picture 1" descr="A graph showing a line&#10;&#10;AI-generated content may be incorrect."/>
+                    <pic:cNvPicPr/>
+                  </pic:nvPicPr>
+                  <pic:blipFill>
+                    <a:blip r:embed="rId6"/>
+                    <a:stretch>
+                      <a:fillRect/>
+                    </a:stretch>
+                  </pic:blipFill>
+                  <pic:spPr>
+                    <a:xfrm>
+                      <a:off x="0" y="0"/>
+                      <a:ext cx="5400040" cy="2107565"/>
+                    </a:xfrm>
+                    <a:prstGeom prst="rect">
+                      <a:avLst/>
+                    </a:prstGeom>
+                  </pic:spPr>
+                </pic:pic>
+              </a:graphicData>
+            </a:graphic>
+          </wp:inline>
+        </w:drawing>
+      </w:r>
+    </w:p>
+    <w:p>
+      <w:pPr>
+        <w:spacing w:after="0"/>
+        <w:jc w:val="both"/>
+      </w:pPr>
+      <w:r>
+        <w:t>Figure 1</w:t>
+      </w:r>
+    </w:p>
+    <w:p>
+      <w:pPr>
+        <w:spacing w:after="0"/>
+        <w:jc w:val="both"/>
+      </w:pPr>
+    </w:p>
+    <w:p>
+      <w:pPr>
+        <w:spacing w:after="0"/>
+        <w:jc w:val="both"/>
+      </w:pPr>
+    </w:p>
+    <w:p>
+      <w:pPr>
+        <w:spacing w:after="0"/>
+        <w:jc w:val="both"/>
+      </w:pPr>
+    </w:p>
+    <w:p>
+      <w:pPr>
+        <w:spacing w:after="0"/>
+        <w:jc w:val="both"/>
+      </w:pPr>
+      <w:r>
+        <w:lastRenderedPageBreak/>
         <w:t>No início de 2020, a rápida disseminação da COVID-19 levou à adoção de medidas de isolamento em escala global, provocando um forte aumento da incerteza econômica e uma queda abrupta nos mercados acionários internacionais.</w:t>
       </w:r>
     </w:p>
@@ -143,14 +208,72 @@
         <w:spacing w:after="0"/>
         <w:jc w:val="both"/>
       </w:pPr>
-    </w:p>
-    <w:p>
-      <w:pPr>
-        <w:spacing w:after="0"/>
-        <w:jc w:val="both"/>
-      </w:pPr>
-      <w:r>
-        <w:t>A análise desses dois episódios permite contrastar impactos específicos do Brasil com movimentos globais do mercado. Enquanto o Joesley Day representa um evento de caráter local, potencialmente restrito ao mercado brasileiro, a pandemia da COVID-19 constitui um choque global que afetou simultaneamente os mercados acionários em diversas economias.</w:t>
+      <w:r>
+        <w:drawing>
+          <wp:inline distT="0" distB="0" distL="0" distR="0" wp14:anchorId="7116C975" wp14:editId="62362E89">
+            <wp:extent cx="5400040" cy="2107565"/>
+            <wp:effectExtent l="0" t="0" r="0" b="6985"/>
+            <wp:docPr id="546184826" name="Picture 1" descr="A graph with a line graph&#10;&#10;AI-generated content may be incorrect."/>
+            <wp:cNvGraphicFramePr>
+              <a:graphicFrameLocks xmlns:a="http://schemas.openxmlformats.org/drawingml/2006/main" noChangeAspect="1"/>
+            </wp:cNvGraphicFramePr>
+            <a:graphic xmlns:a="http://schemas.openxmlformats.org/drawingml/2006/main">
+              <a:graphicData uri="http://schemas.openxmlformats.org/drawingml/2006/picture">
+                <pic:pic xmlns:pic="http://schemas.openxmlformats.org/drawingml/2006/picture">
+                  <pic:nvPicPr>
+                    <pic:cNvPr id="546184826" name="Picture 1" descr="A graph with a line graph&#10;&#10;AI-generated content may be incorrect."/>
+                    <pic:cNvPicPr/>
+                  </pic:nvPicPr>
+                  <pic:blipFill>
+                    <a:blip r:embed="rId7"/>
+                    <a:stretch>
+                      <a:fillRect/>
+                    </a:stretch>
+                  </pic:blipFill>
+                  <pic:spPr>
+                    <a:xfrm>
+                      <a:off x="0" y="0"/>
+                      <a:ext cx="5400040" cy="2107565"/>
+                    </a:xfrm>
+                    <a:prstGeom prst="rect">
+                      <a:avLst/>
+                    </a:prstGeom>
+                  </pic:spPr>
+                </pic:pic>
+              </a:graphicData>
+            </a:graphic>
+          </wp:inline>
+        </w:drawing>
+      </w:r>
+    </w:p>
+    <w:p>
+      <w:pPr>
+        <w:spacing w:after="0"/>
+        <w:jc w:val="both"/>
+      </w:pPr>
+      <w:r>
+        <w:t>Figure 2</w:t>
+      </w:r>
+    </w:p>
+    <w:p>
+      <w:pPr>
+        <w:spacing w:after="0"/>
+        <w:jc w:val="both"/>
+      </w:pPr>
+    </w:p>
+    <w:p>
+      <w:pPr>
+        <w:spacing w:after="0"/>
+        <w:jc w:val="both"/>
+      </w:pPr>
+      <w:r>
+        <w:t>A análise desses dois episódios permite contrastar impactos específicos do Brasil com movimentos globais do mercado</w:t>
+      </w:r>
+      <w:r>
+        <w:t>, pois e</w:t>
+      </w:r>
+      <w:r>
+        <w:t>nquanto o Joesley Day representa um evento de caráter local, potencialmente restrito ao mercado brasileiro, a pandemia da COVID-19 constitui um choque global que afetou simultaneamente os mercados acionários em diversas economias.</w:t>
       </w:r>
     </w:p>
     <w:p>
@@ -179,32 +302,1407 @@
           <w:b/>
           <w:bCs/>
         </w:rPr>
-        <w:t>Controle sintético</w:t>
-      </w:r>
-    </w:p>
-    <w:p>
-      <w:pPr>
-        <w:spacing w:after="0"/>
-        <w:jc w:val="both"/>
-      </w:pPr>
-    </w:p>
-    <w:p>
-      <w:pPr>
-        <w:spacing w:after="0"/>
-        <w:jc w:val="both"/>
-      </w:pPr>
-    </w:p>
-    <w:p>
-      <w:pPr>
-        <w:spacing w:after="0"/>
-        <w:jc w:val="both"/>
-      </w:pPr>
-    </w:p>
-    <w:p>
-      <w:pPr>
-        <w:spacing w:after="0"/>
-        <w:jc w:val="both"/>
-      </w:pPr>
+        <w:t>Metodologia</w:t>
+      </w:r>
+    </w:p>
+    <w:p>
+      <w:pPr>
+        <w:spacing w:after="0"/>
+        <w:jc w:val="both"/>
+        <w:rPr>
+          <w:b/>
+          <w:bCs/>
+        </w:rPr>
+      </w:pPr>
+    </w:p>
+    <w:p>
+      <w:pPr>
+        <w:spacing w:after="0"/>
+        <w:jc w:val="both"/>
+        <w:rPr>
+          <w:b/>
+          <w:bCs/>
+        </w:rPr>
+      </w:pPr>
+      <w:r>
+        <w:rPr>
+          <w:b/>
+          <w:bCs/>
+        </w:rPr>
+        <w:t>Dados</w:t>
+      </w:r>
+    </w:p>
+    <w:p>
+      <w:pPr>
+        <w:spacing w:after="0"/>
+        <w:jc w:val="both"/>
+      </w:pPr>
+      <w:r>
+        <w:t>Para a construção do controle sintético do mercado acionário brasileiro, representado pelo ETF EWZ, foram utilizados 43 ETFs de índices acionários de outros países, conforme apresentado na Tabela 1. Os dados diários de preços de fechamento ajustados foram obtidos a partir da base Yahoo Finance.</w:t>
+      </w:r>
+    </w:p>
+    <w:p>
+      <w:pPr>
+        <w:spacing w:after="0"/>
+        <w:jc w:val="both"/>
+      </w:pPr>
+    </w:p>
+    <w:p>
+      <w:pPr>
+        <w:spacing w:after="0"/>
+        <w:jc w:val="both"/>
+      </w:pPr>
+    </w:p>
+    <w:tbl>
+      <w:tblPr>
+        <w:tblStyle w:val="TableGrid"/>
+        <w:tblW w:w="0" w:type="auto"/>
+        <w:tblLook w:val="04A0" w:firstRow="1" w:lastRow="0" w:firstColumn="1" w:lastColumn="0" w:noHBand="0" w:noVBand="1"/>
+      </w:tblPr>
+      <w:tblGrid>
+        <w:gridCol w:w="1698"/>
+        <w:gridCol w:w="1699"/>
+        <w:gridCol w:w="1699"/>
+        <w:gridCol w:w="1699"/>
+        <w:gridCol w:w="1699"/>
+      </w:tblGrid>
+      <w:tr>
+        <w:tc>
+          <w:tcPr>
+            <w:tcW w:w="1698" w:type="dxa"/>
+          </w:tcPr>
+          <w:p>
+            <w:pPr>
+              <w:jc w:val="both"/>
+            </w:pPr>
+            <w:r>
+              <w:t>País</w:t>
+            </w:r>
+          </w:p>
+        </w:tc>
+        <w:tc>
+          <w:tcPr>
+            <w:tcW w:w="1699" w:type="dxa"/>
+          </w:tcPr>
+          <w:p>
+            <w:pPr>
+              <w:jc w:val="both"/>
+            </w:pPr>
+            <w:r>
+              <w:t>Ticker</w:t>
+            </w:r>
+          </w:p>
+        </w:tc>
+        <w:tc>
+          <w:tcPr>
+            <w:tcW w:w="1699" w:type="dxa"/>
+          </w:tcPr>
+          <w:p>
+            <w:pPr>
+              <w:jc w:val="both"/>
+            </w:pPr>
+          </w:p>
+        </w:tc>
+        <w:tc>
+          <w:tcPr>
+            <w:tcW w:w="1699" w:type="dxa"/>
+          </w:tcPr>
+          <w:p>
+            <w:pPr>
+              <w:jc w:val="both"/>
+            </w:pPr>
+            <w:r>
+              <w:t>País</w:t>
+            </w:r>
+          </w:p>
+        </w:tc>
+        <w:tc>
+          <w:tcPr>
+            <w:tcW w:w="1699" w:type="dxa"/>
+          </w:tcPr>
+          <w:p>
+            <w:pPr>
+              <w:jc w:val="both"/>
+            </w:pPr>
+            <w:r>
+              <w:t>Ticker</w:t>
+            </w:r>
+          </w:p>
+        </w:tc>
+      </w:tr>
+      <w:tr>
+        <w:tc>
+          <w:tcPr>
+            <w:tcW w:w="1698" w:type="dxa"/>
+          </w:tcPr>
+          <w:p>
+            <w:pPr>
+              <w:jc w:val="both"/>
+            </w:pPr>
+          </w:p>
+        </w:tc>
+        <w:tc>
+          <w:tcPr>
+            <w:tcW w:w="1699" w:type="dxa"/>
+          </w:tcPr>
+          <w:p>
+            <w:pPr>
+              <w:jc w:val="both"/>
+            </w:pPr>
+          </w:p>
+        </w:tc>
+        <w:tc>
+          <w:tcPr>
+            <w:tcW w:w="1699" w:type="dxa"/>
+          </w:tcPr>
+          <w:p>
+            <w:pPr>
+              <w:jc w:val="both"/>
+            </w:pPr>
+          </w:p>
+        </w:tc>
+        <w:tc>
+          <w:tcPr>
+            <w:tcW w:w="1699" w:type="dxa"/>
+          </w:tcPr>
+          <w:p>
+            <w:pPr>
+              <w:jc w:val="both"/>
+            </w:pPr>
+          </w:p>
+        </w:tc>
+        <w:tc>
+          <w:tcPr>
+            <w:tcW w:w="1699" w:type="dxa"/>
+          </w:tcPr>
+          <w:p>
+            <w:pPr>
+              <w:jc w:val="both"/>
+            </w:pPr>
+          </w:p>
+        </w:tc>
+      </w:tr>
+      <w:tr>
+        <w:tc>
+          <w:tcPr>
+            <w:tcW w:w="1698" w:type="dxa"/>
+          </w:tcPr>
+          <w:p>
+            <w:pPr>
+              <w:jc w:val="both"/>
+            </w:pPr>
+          </w:p>
+        </w:tc>
+        <w:tc>
+          <w:tcPr>
+            <w:tcW w:w="1699" w:type="dxa"/>
+          </w:tcPr>
+          <w:p>
+            <w:pPr>
+              <w:jc w:val="both"/>
+            </w:pPr>
+          </w:p>
+        </w:tc>
+        <w:tc>
+          <w:tcPr>
+            <w:tcW w:w="1699" w:type="dxa"/>
+          </w:tcPr>
+          <w:p>
+            <w:pPr>
+              <w:jc w:val="both"/>
+            </w:pPr>
+          </w:p>
+        </w:tc>
+        <w:tc>
+          <w:tcPr>
+            <w:tcW w:w="1699" w:type="dxa"/>
+          </w:tcPr>
+          <w:p>
+            <w:pPr>
+              <w:jc w:val="both"/>
+            </w:pPr>
+          </w:p>
+        </w:tc>
+        <w:tc>
+          <w:tcPr>
+            <w:tcW w:w="1699" w:type="dxa"/>
+          </w:tcPr>
+          <w:p>
+            <w:pPr>
+              <w:jc w:val="both"/>
+            </w:pPr>
+          </w:p>
+        </w:tc>
+      </w:tr>
+      <w:tr>
+        <w:tc>
+          <w:tcPr>
+            <w:tcW w:w="1698" w:type="dxa"/>
+          </w:tcPr>
+          <w:p>
+            <w:pPr>
+              <w:jc w:val="both"/>
+            </w:pPr>
+          </w:p>
+        </w:tc>
+        <w:tc>
+          <w:tcPr>
+            <w:tcW w:w="1699" w:type="dxa"/>
+          </w:tcPr>
+          <w:p>
+            <w:pPr>
+              <w:jc w:val="both"/>
+            </w:pPr>
+          </w:p>
+        </w:tc>
+        <w:tc>
+          <w:tcPr>
+            <w:tcW w:w="1699" w:type="dxa"/>
+          </w:tcPr>
+          <w:p>
+            <w:pPr>
+              <w:jc w:val="both"/>
+            </w:pPr>
+          </w:p>
+        </w:tc>
+        <w:tc>
+          <w:tcPr>
+            <w:tcW w:w="1699" w:type="dxa"/>
+          </w:tcPr>
+          <w:p>
+            <w:pPr>
+              <w:jc w:val="both"/>
+            </w:pPr>
+          </w:p>
+        </w:tc>
+        <w:tc>
+          <w:tcPr>
+            <w:tcW w:w="1699" w:type="dxa"/>
+          </w:tcPr>
+          <w:p>
+            <w:pPr>
+              <w:jc w:val="both"/>
+            </w:pPr>
+          </w:p>
+        </w:tc>
+      </w:tr>
+      <w:tr>
+        <w:tc>
+          <w:tcPr>
+            <w:tcW w:w="1698" w:type="dxa"/>
+          </w:tcPr>
+          <w:p>
+            <w:pPr>
+              <w:jc w:val="both"/>
+            </w:pPr>
+          </w:p>
+        </w:tc>
+        <w:tc>
+          <w:tcPr>
+            <w:tcW w:w="1699" w:type="dxa"/>
+          </w:tcPr>
+          <w:p>
+            <w:pPr>
+              <w:jc w:val="both"/>
+            </w:pPr>
+          </w:p>
+        </w:tc>
+        <w:tc>
+          <w:tcPr>
+            <w:tcW w:w="1699" w:type="dxa"/>
+          </w:tcPr>
+          <w:p>
+            <w:pPr>
+              <w:jc w:val="both"/>
+            </w:pPr>
+          </w:p>
+        </w:tc>
+        <w:tc>
+          <w:tcPr>
+            <w:tcW w:w="1699" w:type="dxa"/>
+          </w:tcPr>
+          <w:p>
+            <w:pPr>
+              <w:jc w:val="both"/>
+            </w:pPr>
+          </w:p>
+        </w:tc>
+        <w:tc>
+          <w:tcPr>
+            <w:tcW w:w="1699" w:type="dxa"/>
+          </w:tcPr>
+          <w:p>
+            <w:pPr>
+              <w:jc w:val="both"/>
+            </w:pPr>
+          </w:p>
+        </w:tc>
+      </w:tr>
+      <w:tr>
+        <w:tc>
+          <w:tcPr>
+            <w:tcW w:w="1698" w:type="dxa"/>
+          </w:tcPr>
+          <w:p>
+            <w:pPr>
+              <w:jc w:val="both"/>
+            </w:pPr>
+          </w:p>
+        </w:tc>
+        <w:tc>
+          <w:tcPr>
+            <w:tcW w:w="1699" w:type="dxa"/>
+          </w:tcPr>
+          <w:p>
+            <w:pPr>
+              <w:jc w:val="both"/>
+            </w:pPr>
+          </w:p>
+        </w:tc>
+        <w:tc>
+          <w:tcPr>
+            <w:tcW w:w="1699" w:type="dxa"/>
+          </w:tcPr>
+          <w:p>
+            <w:pPr>
+              <w:jc w:val="both"/>
+            </w:pPr>
+          </w:p>
+        </w:tc>
+        <w:tc>
+          <w:tcPr>
+            <w:tcW w:w="1699" w:type="dxa"/>
+          </w:tcPr>
+          <w:p>
+            <w:pPr>
+              <w:jc w:val="both"/>
+            </w:pPr>
+          </w:p>
+        </w:tc>
+        <w:tc>
+          <w:tcPr>
+            <w:tcW w:w="1699" w:type="dxa"/>
+          </w:tcPr>
+          <w:p>
+            <w:pPr>
+              <w:jc w:val="both"/>
+            </w:pPr>
+          </w:p>
+        </w:tc>
+      </w:tr>
+      <w:tr>
+        <w:tc>
+          <w:tcPr>
+            <w:tcW w:w="1698" w:type="dxa"/>
+          </w:tcPr>
+          <w:p>
+            <w:pPr>
+              <w:jc w:val="both"/>
+            </w:pPr>
+          </w:p>
+        </w:tc>
+        <w:tc>
+          <w:tcPr>
+            <w:tcW w:w="1699" w:type="dxa"/>
+          </w:tcPr>
+          <w:p>
+            <w:pPr>
+              <w:jc w:val="both"/>
+            </w:pPr>
+          </w:p>
+        </w:tc>
+        <w:tc>
+          <w:tcPr>
+            <w:tcW w:w="1699" w:type="dxa"/>
+          </w:tcPr>
+          <w:p>
+            <w:pPr>
+              <w:jc w:val="both"/>
+            </w:pPr>
+          </w:p>
+        </w:tc>
+        <w:tc>
+          <w:tcPr>
+            <w:tcW w:w="1699" w:type="dxa"/>
+          </w:tcPr>
+          <w:p>
+            <w:pPr>
+              <w:jc w:val="both"/>
+            </w:pPr>
+          </w:p>
+        </w:tc>
+        <w:tc>
+          <w:tcPr>
+            <w:tcW w:w="1699" w:type="dxa"/>
+          </w:tcPr>
+          <w:p>
+            <w:pPr>
+              <w:jc w:val="both"/>
+            </w:pPr>
+          </w:p>
+        </w:tc>
+      </w:tr>
+      <w:tr>
+        <w:tc>
+          <w:tcPr>
+            <w:tcW w:w="1698" w:type="dxa"/>
+          </w:tcPr>
+          <w:p>
+            <w:pPr>
+              <w:jc w:val="both"/>
+            </w:pPr>
+          </w:p>
+        </w:tc>
+        <w:tc>
+          <w:tcPr>
+            <w:tcW w:w="1699" w:type="dxa"/>
+          </w:tcPr>
+          <w:p>
+            <w:pPr>
+              <w:jc w:val="both"/>
+            </w:pPr>
+          </w:p>
+        </w:tc>
+        <w:tc>
+          <w:tcPr>
+            <w:tcW w:w="1699" w:type="dxa"/>
+          </w:tcPr>
+          <w:p>
+            <w:pPr>
+              <w:jc w:val="both"/>
+            </w:pPr>
+          </w:p>
+        </w:tc>
+        <w:tc>
+          <w:tcPr>
+            <w:tcW w:w="1699" w:type="dxa"/>
+          </w:tcPr>
+          <w:p>
+            <w:pPr>
+              <w:jc w:val="both"/>
+            </w:pPr>
+          </w:p>
+        </w:tc>
+        <w:tc>
+          <w:tcPr>
+            <w:tcW w:w="1699" w:type="dxa"/>
+          </w:tcPr>
+          <w:p>
+            <w:pPr>
+              <w:jc w:val="both"/>
+            </w:pPr>
+          </w:p>
+        </w:tc>
+      </w:tr>
+      <w:tr>
+        <w:tc>
+          <w:tcPr>
+            <w:tcW w:w="1698" w:type="dxa"/>
+          </w:tcPr>
+          <w:p>
+            <w:pPr>
+              <w:jc w:val="both"/>
+            </w:pPr>
+          </w:p>
+        </w:tc>
+        <w:tc>
+          <w:tcPr>
+            <w:tcW w:w="1699" w:type="dxa"/>
+          </w:tcPr>
+          <w:p>
+            <w:pPr>
+              <w:jc w:val="both"/>
+            </w:pPr>
+          </w:p>
+        </w:tc>
+        <w:tc>
+          <w:tcPr>
+            <w:tcW w:w="1699" w:type="dxa"/>
+          </w:tcPr>
+          <w:p>
+            <w:pPr>
+              <w:jc w:val="both"/>
+            </w:pPr>
+          </w:p>
+        </w:tc>
+        <w:tc>
+          <w:tcPr>
+            <w:tcW w:w="1699" w:type="dxa"/>
+          </w:tcPr>
+          <w:p>
+            <w:pPr>
+              <w:jc w:val="both"/>
+            </w:pPr>
+          </w:p>
+        </w:tc>
+        <w:tc>
+          <w:tcPr>
+            <w:tcW w:w="1699" w:type="dxa"/>
+          </w:tcPr>
+          <w:p>
+            <w:pPr>
+              <w:jc w:val="both"/>
+            </w:pPr>
+          </w:p>
+        </w:tc>
+      </w:tr>
+      <w:tr>
+        <w:tc>
+          <w:tcPr>
+            <w:tcW w:w="1698" w:type="dxa"/>
+          </w:tcPr>
+          <w:p>
+            <w:pPr>
+              <w:jc w:val="both"/>
+            </w:pPr>
+          </w:p>
+        </w:tc>
+        <w:tc>
+          <w:tcPr>
+            <w:tcW w:w="1699" w:type="dxa"/>
+          </w:tcPr>
+          <w:p>
+            <w:pPr>
+              <w:jc w:val="both"/>
+            </w:pPr>
+          </w:p>
+        </w:tc>
+        <w:tc>
+          <w:tcPr>
+            <w:tcW w:w="1699" w:type="dxa"/>
+          </w:tcPr>
+          <w:p>
+            <w:pPr>
+              <w:jc w:val="both"/>
+            </w:pPr>
+          </w:p>
+        </w:tc>
+        <w:tc>
+          <w:tcPr>
+            <w:tcW w:w="1699" w:type="dxa"/>
+          </w:tcPr>
+          <w:p>
+            <w:pPr>
+              <w:jc w:val="both"/>
+            </w:pPr>
+          </w:p>
+        </w:tc>
+        <w:tc>
+          <w:tcPr>
+            <w:tcW w:w="1699" w:type="dxa"/>
+          </w:tcPr>
+          <w:p>
+            <w:pPr>
+              <w:jc w:val="both"/>
+            </w:pPr>
+          </w:p>
+        </w:tc>
+      </w:tr>
+      <w:tr>
+        <w:tc>
+          <w:tcPr>
+            <w:tcW w:w="1698" w:type="dxa"/>
+          </w:tcPr>
+          <w:p>
+            <w:pPr>
+              <w:jc w:val="both"/>
+            </w:pPr>
+          </w:p>
+        </w:tc>
+        <w:tc>
+          <w:tcPr>
+            <w:tcW w:w="1699" w:type="dxa"/>
+          </w:tcPr>
+          <w:p>
+            <w:pPr>
+              <w:jc w:val="both"/>
+            </w:pPr>
+          </w:p>
+        </w:tc>
+        <w:tc>
+          <w:tcPr>
+            <w:tcW w:w="1699" w:type="dxa"/>
+          </w:tcPr>
+          <w:p>
+            <w:pPr>
+              <w:jc w:val="both"/>
+            </w:pPr>
+          </w:p>
+        </w:tc>
+        <w:tc>
+          <w:tcPr>
+            <w:tcW w:w="1699" w:type="dxa"/>
+          </w:tcPr>
+          <w:p>
+            <w:pPr>
+              <w:jc w:val="both"/>
+            </w:pPr>
+          </w:p>
+        </w:tc>
+        <w:tc>
+          <w:tcPr>
+            <w:tcW w:w="1699" w:type="dxa"/>
+          </w:tcPr>
+          <w:p>
+            <w:pPr>
+              <w:jc w:val="both"/>
+            </w:pPr>
+          </w:p>
+        </w:tc>
+      </w:tr>
+      <w:tr>
+        <w:tc>
+          <w:tcPr>
+            <w:tcW w:w="1698" w:type="dxa"/>
+          </w:tcPr>
+          <w:p>
+            <w:pPr>
+              <w:jc w:val="both"/>
+            </w:pPr>
+          </w:p>
+        </w:tc>
+        <w:tc>
+          <w:tcPr>
+            <w:tcW w:w="1699" w:type="dxa"/>
+          </w:tcPr>
+          <w:p>
+            <w:pPr>
+              <w:jc w:val="both"/>
+            </w:pPr>
+          </w:p>
+        </w:tc>
+        <w:tc>
+          <w:tcPr>
+            <w:tcW w:w="1699" w:type="dxa"/>
+          </w:tcPr>
+          <w:p>
+            <w:pPr>
+              <w:jc w:val="both"/>
+            </w:pPr>
+          </w:p>
+        </w:tc>
+        <w:tc>
+          <w:tcPr>
+            <w:tcW w:w="1699" w:type="dxa"/>
+          </w:tcPr>
+          <w:p>
+            <w:pPr>
+              <w:jc w:val="both"/>
+            </w:pPr>
+          </w:p>
+        </w:tc>
+        <w:tc>
+          <w:tcPr>
+            <w:tcW w:w="1699" w:type="dxa"/>
+          </w:tcPr>
+          <w:p>
+            <w:pPr>
+              <w:jc w:val="both"/>
+            </w:pPr>
+          </w:p>
+        </w:tc>
+      </w:tr>
+      <w:tr>
+        <w:tc>
+          <w:tcPr>
+            <w:tcW w:w="1698" w:type="dxa"/>
+          </w:tcPr>
+          <w:p>
+            <w:pPr>
+              <w:jc w:val="both"/>
+            </w:pPr>
+          </w:p>
+        </w:tc>
+        <w:tc>
+          <w:tcPr>
+            <w:tcW w:w="1699" w:type="dxa"/>
+          </w:tcPr>
+          <w:p>
+            <w:pPr>
+              <w:jc w:val="both"/>
+            </w:pPr>
+          </w:p>
+        </w:tc>
+        <w:tc>
+          <w:tcPr>
+            <w:tcW w:w="1699" w:type="dxa"/>
+          </w:tcPr>
+          <w:p>
+            <w:pPr>
+              <w:jc w:val="both"/>
+            </w:pPr>
+          </w:p>
+        </w:tc>
+        <w:tc>
+          <w:tcPr>
+            <w:tcW w:w="1699" w:type="dxa"/>
+          </w:tcPr>
+          <w:p>
+            <w:pPr>
+              <w:jc w:val="both"/>
+            </w:pPr>
+          </w:p>
+        </w:tc>
+        <w:tc>
+          <w:tcPr>
+            <w:tcW w:w="1699" w:type="dxa"/>
+          </w:tcPr>
+          <w:p>
+            <w:pPr>
+              <w:jc w:val="both"/>
+            </w:pPr>
+          </w:p>
+        </w:tc>
+      </w:tr>
+      <w:tr>
+        <w:tc>
+          <w:tcPr>
+            <w:tcW w:w="1698" w:type="dxa"/>
+          </w:tcPr>
+          <w:p>
+            <w:pPr>
+              <w:jc w:val="both"/>
+            </w:pPr>
+          </w:p>
+        </w:tc>
+        <w:tc>
+          <w:tcPr>
+            <w:tcW w:w="1699" w:type="dxa"/>
+          </w:tcPr>
+          <w:p>
+            <w:pPr>
+              <w:jc w:val="both"/>
+            </w:pPr>
+          </w:p>
+        </w:tc>
+        <w:tc>
+          <w:tcPr>
+            <w:tcW w:w="1699" w:type="dxa"/>
+          </w:tcPr>
+          <w:p>
+            <w:pPr>
+              <w:jc w:val="both"/>
+            </w:pPr>
+          </w:p>
+        </w:tc>
+        <w:tc>
+          <w:tcPr>
+            <w:tcW w:w="1699" w:type="dxa"/>
+          </w:tcPr>
+          <w:p>
+            <w:pPr>
+              <w:jc w:val="both"/>
+            </w:pPr>
+          </w:p>
+        </w:tc>
+        <w:tc>
+          <w:tcPr>
+            <w:tcW w:w="1699" w:type="dxa"/>
+          </w:tcPr>
+          <w:p>
+            <w:pPr>
+              <w:jc w:val="both"/>
+            </w:pPr>
+          </w:p>
+        </w:tc>
+      </w:tr>
+      <w:tr>
+        <w:tc>
+          <w:tcPr>
+            <w:tcW w:w="1698" w:type="dxa"/>
+          </w:tcPr>
+          <w:p>
+            <w:pPr>
+              <w:jc w:val="both"/>
+            </w:pPr>
+          </w:p>
+        </w:tc>
+        <w:tc>
+          <w:tcPr>
+            <w:tcW w:w="1699" w:type="dxa"/>
+          </w:tcPr>
+          <w:p>
+            <w:pPr>
+              <w:jc w:val="both"/>
+            </w:pPr>
+          </w:p>
+        </w:tc>
+        <w:tc>
+          <w:tcPr>
+            <w:tcW w:w="1699" w:type="dxa"/>
+          </w:tcPr>
+          <w:p>
+            <w:pPr>
+              <w:jc w:val="both"/>
+            </w:pPr>
+          </w:p>
+        </w:tc>
+        <w:tc>
+          <w:tcPr>
+            <w:tcW w:w="1699" w:type="dxa"/>
+          </w:tcPr>
+          <w:p>
+            <w:pPr>
+              <w:jc w:val="both"/>
+            </w:pPr>
+          </w:p>
+        </w:tc>
+        <w:tc>
+          <w:tcPr>
+            <w:tcW w:w="1699" w:type="dxa"/>
+          </w:tcPr>
+          <w:p>
+            <w:pPr>
+              <w:jc w:val="both"/>
+            </w:pPr>
+          </w:p>
+        </w:tc>
+      </w:tr>
+      <w:tr>
+        <w:tc>
+          <w:tcPr>
+            <w:tcW w:w="1698" w:type="dxa"/>
+          </w:tcPr>
+          <w:p>
+            <w:pPr>
+              <w:jc w:val="both"/>
+            </w:pPr>
+          </w:p>
+        </w:tc>
+        <w:tc>
+          <w:tcPr>
+            <w:tcW w:w="1699" w:type="dxa"/>
+          </w:tcPr>
+          <w:p>
+            <w:pPr>
+              <w:jc w:val="both"/>
+            </w:pPr>
+          </w:p>
+        </w:tc>
+        <w:tc>
+          <w:tcPr>
+            <w:tcW w:w="1699" w:type="dxa"/>
+          </w:tcPr>
+          <w:p>
+            <w:pPr>
+              <w:jc w:val="both"/>
+            </w:pPr>
+          </w:p>
+        </w:tc>
+        <w:tc>
+          <w:tcPr>
+            <w:tcW w:w="1699" w:type="dxa"/>
+          </w:tcPr>
+          <w:p>
+            <w:pPr>
+              <w:jc w:val="both"/>
+            </w:pPr>
+          </w:p>
+        </w:tc>
+        <w:tc>
+          <w:tcPr>
+            <w:tcW w:w="1699" w:type="dxa"/>
+          </w:tcPr>
+          <w:p>
+            <w:pPr>
+              <w:jc w:val="both"/>
+            </w:pPr>
+          </w:p>
+        </w:tc>
+      </w:tr>
+      <w:tr>
+        <w:tc>
+          <w:tcPr>
+            <w:tcW w:w="1698" w:type="dxa"/>
+          </w:tcPr>
+          <w:p>
+            <w:pPr>
+              <w:jc w:val="both"/>
+            </w:pPr>
+          </w:p>
+        </w:tc>
+        <w:tc>
+          <w:tcPr>
+            <w:tcW w:w="1699" w:type="dxa"/>
+          </w:tcPr>
+          <w:p>
+            <w:pPr>
+              <w:jc w:val="both"/>
+            </w:pPr>
+          </w:p>
+        </w:tc>
+        <w:tc>
+          <w:tcPr>
+            <w:tcW w:w="1699" w:type="dxa"/>
+          </w:tcPr>
+          <w:p>
+            <w:pPr>
+              <w:jc w:val="both"/>
+            </w:pPr>
+          </w:p>
+        </w:tc>
+        <w:tc>
+          <w:tcPr>
+            <w:tcW w:w="1699" w:type="dxa"/>
+          </w:tcPr>
+          <w:p>
+            <w:pPr>
+              <w:jc w:val="both"/>
+            </w:pPr>
+          </w:p>
+        </w:tc>
+        <w:tc>
+          <w:tcPr>
+            <w:tcW w:w="1699" w:type="dxa"/>
+          </w:tcPr>
+          <w:p>
+            <w:pPr>
+              <w:jc w:val="both"/>
+            </w:pPr>
+          </w:p>
+        </w:tc>
+      </w:tr>
+      <w:tr>
+        <w:tc>
+          <w:tcPr>
+            <w:tcW w:w="1698" w:type="dxa"/>
+          </w:tcPr>
+          <w:p>
+            <w:pPr>
+              <w:jc w:val="both"/>
+            </w:pPr>
+          </w:p>
+        </w:tc>
+        <w:tc>
+          <w:tcPr>
+            <w:tcW w:w="1699" w:type="dxa"/>
+          </w:tcPr>
+          <w:p>
+            <w:pPr>
+              <w:jc w:val="both"/>
+            </w:pPr>
+          </w:p>
+        </w:tc>
+        <w:tc>
+          <w:tcPr>
+            <w:tcW w:w="1699" w:type="dxa"/>
+          </w:tcPr>
+          <w:p>
+            <w:pPr>
+              <w:jc w:val="both"/>
+            </w:pPr>
+          </w:p>
+        </w:tc>
+        <w:tc>
+          <w:tcPr>
+            <w:tcW w:w="1699" w:type="dxa"/>
+          </w:tcPr>
+          <w:p>
+            <w:pPr>
+              <w:jc w:val="both"/>
+            </w:pPr>
+          </w:p>
+        </w:tc>
+        <w:tc>
+          <w:tcPr>
+            <w:tcW w:w="1699" w:type="dxa"/>
+          </w:tcPr>
+          <w:p>
+            <w:pPr>
+              <w:jc w:val="both"/>
+            </w:pPr>
+          </w:p>
+        </w:tc>
+      </w:tr>
+      <w:tr>
+        <w:tc>
+          <w:tcPr>
+            <w:tcW w:w="1698" w:type="dxa"/>
+          </w:tcPr>
+          <w:p>
+            <w:pPr>
+              <w:jc w:val="both"/>
+            </w:pPr>
+          </w:p>
+        </w:tc>
+        <w:tc>
+          <w:tcPr>
+            <w:tcW w:w="1699" w:type="dxa"/>
+          </w:tcPr>
+          <w:p>
+            <w:pPr>
+              <w:jc w:val="both"/>
+            </w:pPr>
+          </w:p>
+        </w:tc>
+        <w:tc>
+          <w:tcPr>
+            <w:tcW w:w="1699" w:type="dxa"/>
+          </w:tcPr>
+          <w:p>
+            <w:pPr>
+              <w:jc w:val="both"/>
+            </w:pPr>
+          </w:p>
+        </w:tc>
+        <w:tc>
+          <w:tcPr>
+            <w:tcW w:w="1699" w:type="dxa"/>
+          </w:tcPr>
+          <w:p>
+            <w:pPr>
+              <w:jc w:val="both"/>
+            </w:pPr>
+          </w:p>
+        </w:tc>
+        <w:tc>
+          <w:tcPr>
+            <w:tcW w:w="1699" w:type="dxa"/>
+          </w:tcPr>
+          <w:p>
+            <w:pPr>
+              <w:jc w:val="both"/>
+            </w:pPr>
+          </w:p>
+        </w:tc>
+      </w:tr>
+      <w:tr>
+        <w:tc>
+          <w:tcPr>
+            <w:tcW w:w="1698" w:type="dxa"/>
+          </w:tcPr>
+          <w:p>
+            <w:pPr>
+              <w:jc w:val="both"/>
+            </w:pPr>
+          </w:p>
+        </w:tc>
+        <w:tc>
+          <w:tcPr>
+            <w:tcW w:w="1699" w:type="dxa"/>
+          </w:tcPr>
+          <w:p>
+            <w:pPr>
+              <w:jc w:val="both"/>
+            </w:pPr>
+          </w:p>
+        </w:tc>
+        <w:tc>
+          <w:tcPr>
+            <w:tcW w:w="1699" w:type="dxa"/>
+          </w:tcPr>
+          <w:p>
+            <w:pPr>
+              <w:jc w:val="both"/>
+            </w:pPr>
+          </w:p>
+        </w:tc>
+        <w:tc>
+          <w:tcPr>
+            <w:tcW w:w="1699" w:type="dxa"/>
+          </w:tcPr>
+          <w:p>
+            <w:pPr>
+              <w:jc w:val="both"/>
+            </w:pPr>
+          </w:p>
+        </w:tc>
+        <w:tc>
+          <w:tcPr>
+            <w:tcW w:w="1699" w:type="dxa"/>
+          </w:tcPr>
+          <w:p>
+            <w:pPr>
+              <w:jc w:val="both"/>
+            </w:pPr>
+          </w:p>
+        </w:tc>
+      </w:tr>
+      <w:tr>
+        <w:tc>
+          <w:tcPr>
+            <w:tcW w:w="1698" w:type="dxa"/>
+          </w:tcPr>
+          <w:p>
+            <w:pPr>
+              <w:jc w:val="both"/>
+            </w:pPr>
+          </w:p>
+        </w:tc>
+        <w:tc>
+          <w:tcPr>
+            <w:tcW w:w="1699" w:type="dxa"/>
+          </w:tcPr>
+          <w:p>
+            <w:pPr>
+              <w:jc w:val="both"/>
+            </w:pPr>
+          </w:p>
+        </w:tc>
+        <w:tc>
+          <w:tcPr>
+            <w:tcW w:w="1699" w:type="dxa"/>
+          </w:tcPr>
+          <w:p>
+            <w:pPr>
+              <w:jc w:val="both"/>
+            </w:pPr>
+          </w:p>
+        </w:tc>
+        <w:tc>
+          <w:tcPr>
+            <w:tcW w:w="1699" w:type="dxa"/>
+          </w:tcPr>
+          <w:p>
+            <w:pPr>
+              <w:jc w:val="both"/>
+            </w:pPr>
+          </w:p>
+        </w:tc>
+        <w:tc>
+          <w:tcPr>
+            <w:tcW w:w="1699" w:type="dxa"/>
+          </w:tcPr>
+          <w:p>
+            <w:pPr>
+              <w:jc w:val="both"/>
+            </w:pPr>
+          </w:p>
+        </w:tc>
+      </w:tr>
+      <w:tr>
+        <w:tc>
+          <w:tcPr>
+            <w:tcW w:w="1698" w:type="dxa"/>
+          </w:tcPr>
+          <w:p>
+            <w:pPr>
+              <w:jc w:val="both"/>
+            </w:pPr>
+          </w:p>
+        </w:tc>
+        <w:tc>
+          <w:tcPr>
+            <w:tcW w:w="1699" w:type="dxa"/>
+          </w:tcPr>
+          <w:p>
+            <w:pPr>
+              <w:jc w:val="both"/>
+            </w:pPr>
+          </w:p>
+        </w:tc>
+        <w:tc>
+          <w:tcPr>
+            <w:tcW w:w="1699" w:type="dxa"/>
+          </w:tcPr>
+          <w:p>
+            <w:pPr>
+              <w:jc w:val="both"/>
+            </w:pPr>
+          </w:p>
+        </w:tc>
+        <w:tc>
+          <w:tcPr>
+            <w:tcW w:w="1699" w:type="dxa"/>
+          </w:tcPr>
+          <w:p>
+            <w:pPr>
+              <w:jc w:val="both"/>
+            </w:pPr>
+          </w:p>
+        </w:tc>
+        <w:tc>
+          <w:tcPr>
+            <w:tcW w:w="1699" w:type="dxa"/>
+          </w:tcPr>
+          <w:p>
+            <w:pPr>
+              <w:jc w:val="both"/>
+            </w:pPr>
+          </w:p>
+        </w:tc>
+      </w:tr>
+    </w:tbl>
+    <w:p>
+      <w:pPr>
+        <w:spacing w:after="0"/>
+        <w:jc w:val="both"/>
+      </w:pPr>
+      <w:r>
+        <w:t>Tabela 1</w:t>
+      </w:r>
+    </w:p>
+    <w:p>
+      <w:pPr>
+        <w:spacing w:after="0"/>
+        <w:jc w:val="both"/>
+      </w:pPr>
+    </w:p>
+    <w:p>
+      <w:pPr>
+        <w:spacing w:after="0"/>
+        <w:jc w:val="both"/>
+      </w:pPr>
+      <w:r>
+        <w:t xml:space="preserve">Para o cenário do Joesley Day, foi considerada como data de </w:t>
+      </w:r>
+      <w:r>
+        <w:t>tratamento</w:t>
+      </w:r>
+      <w:r>
+        <w:t xml:space="preserve"> o dia 17/05/2017. No entanto, como será discutido adiante, a notícia passou a impactar o mercado apenas a partir de 18/05/2017, uma vez que foi divulgada após o fechamento do pregão. Para a construção do controle sintético, foi utilizado um período histórico de três meses anteriores </w:t>
+      </w:r>
+      <w:r>
+        <w:t>ao tratamento</w:t>
+      </w:r>
+      <w:r>
+        <w:t xml:space="preserve"> e, para a mensuração do impacto, considerou-se um horizonte de cinco dias após </w:t>
+      </w:r>
+      <w:r>
+        <w:t>o tratamento</w:t>
+      </w:r>
+      <w:r>
+        <w:t>. O período total da amostra compreende de 16/02/2016 a 23/05/2017, totalizando 61 dias de negociação.</w:t>
+      </w:r>
+    </w:p>
+    <w:p>
+      <w:pPr>
+        <w:spacing w:after="0"/>
+        <w:jc w:val="both"/>
+      </w:pPr>
+    </w:p>
+    <w:p>
+      <w:pPr>
+        <w:spacing w:after="0"/>
+        <w:jc w:val="both"/>
+      </w:pPr>
+      <w:r>
+        <w:t>Para o cenário da COVID-19, foi considerada como data de tratamento o dia 20/02/2020. Para a construção do controle sintético, utilizou-se um período de três meses anteriores ao tratamento e, para a mensuração do impacto, considerou-se o intervalo até 23/03/2020, quando se iniciou a recuperação do mercado. O período total da amostra compreende de 18/11/2019 a 23/03/2020, totalizando 85 dias de negociação.</w:t>
+      </w:r>
+    </w:p>
+    <w:p>
+      <w:pPr>
+        <w:spacing w:after="0"/>
+        <w:jc w:val="both"/>
+      </w:pPr>
+    </w:p>
+    <w:p>
+      <w:pPr>
+        <w:spacing w:after="0"/>
+        <w:jc w:val="both"/>
+      </w:pPr>
+    </w:p>
+    <w:p>
+      <w:pPr>
+        <w:spacing w:after="0"/>
+        <w:jc w:val="both"/>
+      </w:pPr>
+      <w:r>
+        <w:rPr>
+          <w:b/>
+          <w:bCs/>
+        </w:rPr>
+        <w:t xml:space="preserve">Construção </w:t>
+      </w:r>
+      <w:r>
+        <w:rPr>
+          <w:b/>
+          <w:bCs/>
+        </w:rPr>
+        <w:t>dos dados sintéticos</w:t>
+      </w:r>
+    </w:p>
+    <w:p>
+      <w:pPr>
+        <w:spacing w:after="0"/>
+        <w:jc w:val="both"/>
+      </w:pPr>
+    </w:p>
+    <w:p>
+      <w:pPr>
+        <w:spacing w:after="0"/>
+        <w:jc w:val="both"/>
+      </w:pPr>
+      <w:r>
+        <w:drawing>
+          <wp:inline distT="0" distB="0" distL="0" distR="0" wp14:anchorId="576D9DF8" wp14:editId="53DB5F87">
+            <wp:extent cx="5400040" cy="2101850"/>
+            <wp:effectExtent l="0" t="0" r="0" b="0"/>
+            <wp:docPr id="424493531" name="Picture 1" descr="A graph with numbers and letters&#10;&#10;AI-generated content may be incorrect."/>
+            <wp:cNvGraphicFramePr>
+              <a:graphicFrameLocks xmlns:a="http://schemas.openxmlformats.org/drawingml/2006/main" noChangeAspect="1"/>
+            </wp:cNvGraphicFramePr>
+            <a:graphic xmlns:a="http://schemas.openxmlformats.org/drawingml/2006/main">
+              <a:graphicData uri="http://schemas.openxmlformats.org/drawingml/2006/picture">
+                <pic:pic xmlns:pic="http://schemas.openxmlformats.org/drawingml/2006/picture">
+                  <pic:nvPicPr>
+                    <pic:cNvPr id="424493531" name="Picture 1" descr="A graph with numbers and letters&#10;&#10;AI-generated content may be incorrect."/>
+                    <pic:cNvPicPr/>
+                  </pic:nvPicPr>
+                  <pic:blipFill>
+                    <a:blip r:embed="rId8"/>
+                    <a:stretch>
+                      <a:fillRect/>
+                    </a:stretch>
+                  </pic:blipFill>
+                  <pic:spPr>
+                    <a:xfrm>
+                      <a:off x="0" y="0"/>
+                      <a:ext cx="5400040" cy="2101850"/>
+                    </a:xfrm>
+                    <a:prstGeom prst="rect">
+                      <a:avLst/>
+                    </a:prstGeom>
+                  </pic:spPr>
+                </pic:pic>
+              </a:graphicData>
+            </a:graphic>
+          </wp:inline>
+        </w:drawing>
+      </w:r>
+    </w:p>
+    <w:p>
+      <w:pPr>
+        <w:spacing w:after="0"/>
+        <w:jc w:val="both"/>
+      </w:pPr>
+      <w:r>
+        <w:drawing>
+          <wp:inline distT="0" distB="0" distL="0" distR="0" wp14:anchorId="10458B92" wp14:editId="094818C2">
+            <wp:extent cx="5400040" cy="2101850"/>
+            <wp:effectExtent l="0" t="0" r="0" b="0"/>
+            <wp:docPr id="2066949444" name="Picture 1" descr="A graph with numbers and letters&#10;&#10;AI-generated content may be incorrect."/>
+            <wp:cNvGraphicFramePr>
+              <a:graphicFrameLocks xmlns:a="http://schemas.openxmlformats.org/drawingml/2006/main" noChangeAspect="1"/>
+            </wp:cNvGraphicFramePr>
+            <a:graphic xmlns:a="http://schemas.openxmlformats.org/drawingml/2006/main">
+              <a:graphicData uri="http://schemas.openxmlformats.org/drawingml/2006/picture">
+                <pic:pic xmlns:pic="http://schemas.openxmlformats.org/drawingml/2006/picture">
+                  <pic:nvPicPr>
+                    <pic:cNvPr id="2066949444" name="Picture 1" descr="A graph with numbers and letters&#10;&#10;AI-generated content may be incorrect."/>
+                    <pic:cNvPicPr/>
+                  </pic:nvPicPr>
+                  <pic:blipFill>
+                    <a:blip r:embed="rId9"/>
+                    <a:stretch>
+                      <a:fillRect/>
+                    </a:stretch>
+                  </pic:blipFill>
+                  <pic:spPr>
+                    <a:xfrm>
+                      <a:off x="0" y="0"/>
+                      <a:ext cx="5400040" cy="2101850"/>
+                    </a:xfrm>
+                    <a:prstGeom prst="rect">
+                      <a:avLst/>
+                    </a:prstGeom>
+                  </pic:spPr>
+                </pic:pic>
+              </a:graphicData>
+            </a:graphic>
+          </wp:inline>
+        </w:drawing>
+      </w:r>
     </w:p>
     <w:p>
       <w:pPr>
@@ -213,26 +1711,421 @@
       </w:pPr>
       <w:r>
         <w:lastRenderedPageBreak/>
+        <w:t>Figure 3</w:t>
+      </w:r>
+    </w:p>
+    <w:p>
+      <w:pPr>
+        <w:spacing w:after="0"/>
+        <w:jc w:val="both"/>
+      </w:pPr>
+    </w:p>
+    <w:p>
+      <w:pPr>
+        <w:spacing w:after="0"/>
+        <w:jc w:val="both"/>
+        <w:rPr>
+          <w:b/>
+          <w:bCs/>
+        </w:rPr>
+      </w:pPr>
+    </w:p>
+    <w:p>
+      <w:pPr>
+        <w:spacing w:after="0"/>
+        <w:jc w:val="both"/>
+      </w:pPr>
+    </w:p>
+    <w:p>
+      <w:pPr>
+        <w:spacing w:after="0"/>
+        <w:jc w:val="both"/>
+      </w:pPr>
+    </w:p>
+    <w:p>
+      <w:pPr>
+        <w:spacing w:after="0"/>
+        <w:jc w:val="both"/>
+      </w:pPr>
+      <w:r>
+        <w:drawing>
+          <wp:inline distT="0" distB="0" distL="0" distR="0" wp14:anchorId="786BF349" wp14:editId="16C5EAD4">
+            <wp:extent cx="5400040" cy="2107565"/>
+            <wp:effectExtent l="0" t="0" r="0" b="6985"/>
+            <wp:docPr id="587944642" name="Picture 1" descr="A graph with blue and red lines&#10;&#10;AI-generated content may be incorrect."/>
+            <wp:cNvGraphicFramePr>
+              <a:graphicFrameLocks xmlns:a="http://schemas.openxmlformats.org/drawingml/2006/main" noChangeAspect="1"/>
+            </wp:cNvGraphicFramePr>
+            <a:graphic xmlns:a="http://schemas.openxmlformats.org/drawingml/2006/main">
+              <a:graphicData uri="http://schemas.openxmlformats.org/drawingml/2006/picture">
+                <pic:pic xmlns:pic="http://schemas.openxmlformats.org/drawingml/2006/picture">
+                  <pic:nvPicPr>
+                    <pic:cNvPr id="587944642" name="Picture 1" descr="A graph with blue and red lines&#10;&#10;AI-generated content may be incorrect."/>
+                    <pic:cNvPicPr/>
+                  </pic:nvPicPr>
+                  <pic:blipFill>
+                    <a:blip r:embed="rId10"/>
+                    <a:stretch>
+                      <a:fillRect/>
+                    </a:stretch>
+                  </pic:blipFill>
+                  <pic:spPr>
+                    <a:xfrm>
+                      <a:off x="0" y="0"/>
+                      <a:ext cx="5400040" cy="2107565"/>
+                    </a:xfrm>
+                    <a:prstGeom prst="rect">
+                      <a:avLst/>
+                    </a:prstGeom>
+                  </pic:spPr>
+                </pic:pic>
+              </a:graphicData>
+            </a:graphic>
+          </wp:inline>
+        </w:drawing>
+      </w:r>
+    </w:p>
+    <w:p>
+      <w:pPr>
+        <w:spacing w:after="0"/>
+        <w:jc w:val="both"/>
+      </w:pPr>
+      <w:r>
+        <w:drawing>
+          <wp:inline distT="0" distB="0" distL="0" distR="0" wp14:anchorId="7D4B2020" wp14:editId="6EAFF8C0">
+            <wp:extent cx="5400040" cy="2663825"/>
+            <wp:effectExtent l="0" t="0" r="0" b="3175"/>
+            <wp:docPr id="422709804" name="Picture 1" descr="A graph of a graph&#10;&#10;AI-generated content may be incorrect."/>
+            <wp:cNvGraphicFramePr>
+              <a:graphicFrameLocks xmlns:a="http://schemas.openxmlformats.org/drawingml/2006/main" noChangeAspect="1"/>
+            </wp:cNvGraphicFramePr>
+            <a:graphic xmlns:a="http://schemas.openxmlformats.org/drawingml/2006/main">
+              <a:graphicData uri="http://schemas.openxmlformats.org/drawingml/2006/picture">
+                <pic:pic xmlns:pic="http://schemas.openxmlformats.org/drawingml/2006/picture">
+                  <pic:nvPicPr>
+                    <pic:cNvPr id="422709804" name="Picture 1" descr="A graph of a graph&#10;&#10;AI-generated content may be incorrect."/>
+                    <pic:cNvPicPr/>
+                  </pic:nvPicPr>
+                  <pic:blipFill>
+                    <a:blip r:embed="rId11"/>
+                    <a:stretch>
+                      <a:fillRect/>
+                    </a:stretch>
+                  </pic:blipFill>
+                  <pic:spPr>
+                    <a:xfrm>
+                      <a:off x="0" y="0"/>
+                      <a:ext cx="5400040" cy="2663825"/>
+                    </a:xfrm>
+                    <a:prstGeom prst="rect">
+                      <a:avLst/>
+                    </a:prstGeom>
+                  </pic:spPr>
+                </pic:pic>
+              </a:graphicData>
+            </a:graphic>
+          </wp:inline>
+        </w:drawing>
+      </w:r>
+    </w:p>
+    <w:p>
+      <w:pPr>
+        <w:spacing w:after="0"/>
+        <w:jc w:val="both"/>
+      </w:pPr>
+      <w:r>
+        <w:t>Figure 4</w:t>
+      </w:r>
+    </w:p>
+    <w:p>
+      <w:pPr>
+        <w:spacing w:after="0"/>
+        <w:jc w:val="both"/>
+      </w:pPr>
+    </w:p>
+    <w:p>
+      <w:pPr>
+        <w:spacing w:after="0"/>
+        <w:jc w:val="both"/>
+      </w:pPr>
+    </w:p>
+    <w:p>
+      <w:pPr>
+        <w:spacing w:after="0"/>
+        <w:jc w:val="both"/>
+      </w:pPr>
+    </w:p>
+    <w:p>
+      <w:pPr>
+        <w:spacing w:after="0"/>
+        <w:jc w:val="both"/>
+      </w:pPr>
+    </w:p>
+    <w:p>
+      <w:pPr>
+        <w:spacing w:after="0"/>
+        <w:jc w:val="both"/>
+      </w:pPr>
+    </w:p>
+    <w:p>
+      <w:pPr>
+        <w:spacing w:after="0"/>
+        <w:jc w:val="both"/>
+      </w:pPr>
+      <w:r>
+        <w:lastRenderedPageBreak/>
+        <w:drawing>
+          <wp:inline distT="0" distB="0" distL="0" distR="0" wp14:anchorId="71EDF169" wp14:editId="1011A52B">
+            <wp:extent cx="5400040" cy="2107565"/>
+            <wp:effectExtent l="0" t="0" r="0" b="6985"/>
+            <wp:docPr id="1012983219" name="Picture 1" descr="A graph with blue and green lines&#10;&#10;AI-generated content may be incorrect."/>
+            <wp:cNvGraphicFramePr>
+              <a:graphicFrameLocks xmlns:a="http://schemas.openxmlformats.org/drawingml/2006/main" noChangeAspect="1"/>
+            </wp:cNvGraphicFramePr>
+            <a:graphic xmlns:a="http://schemas.openxmlformats.org/drawingml/2006/main">
+              <a:graphicData uri="http://schemas.openxmlformats.org/drawingml/2006/picture">
+                <pic:pic xmlns:pic="http://schemas.openxmlformats.org/drawingml/2006/picture">
+                  <pic:nvPicPr>
+                    <pic:cNvPr id="1012983219" name="Picture 1" descr="A graph with blue and green lines&#10;&#10;AI-generated content may be incorrect."/>
+                    <pic:cNvPicPr/>
+                  </pic:nvPicPr>
+                  <pic:blipFill>
+                    <a:blip r:embed="rId12"/>
+                    <a:stretch>
+                      <a:fillRect/>
+                    </a:stretch>
+                  </pic:blipFill>
+                  <pic:spPr>
+                    <a:xfrm>
+                      <a:off x="0" y="0"/>
+                      <a:ext cx="5400040" cy="2107565"/>
+                    </a:xfrm>
+                    <a:prstGeom prst="rect">
+                      <a:avLst/>
+                    </a:prstGeom>
+                  </pic:spPr>
+                </pic:pic>
+              </a:graphicData>
+            </a:graphic>
+          </wp:inline>
+        </w:drawing>
+      </w:r>
+    </w:p>
+    <w:p>
+      <w:pPr>
+        <w:spacing w:after="0"/>
+        <w:jc w:val="both"/>
+      </w:pPr>
+      <w:r>
+        <w:drawing>
+          <wp:inline distT="0" distB="0" distL="0" distR="0" wp14:anchorId="67108250" wp14:editId="042BDCE6">
+            <wp:extent cx="5400040" cy="2101850"/>
+            <wp:effectExtent l="0" t="0" r="0" b="0"/>
+            <wp:docPr id="652916816" name="Picture 1" descr="A graph showing a blue and green line&#10;&#10;AI-generated content may be incorrect."/>
+            <wp:cNvGraphicFramePr>
+              <a:graphicFrameLocks xmlns:a="http://schemas.openxmlformats.org/drawingml/2006/main" noChangeAspect="1"/>
+            </wp:cNvGraphicFramePr>
+            <a:graphic xmlns:a="http://schemas.openxmlformats.org/drawingml/2006/main">
+              <a:graphicData uri="http://schemas.openxmlformats.org/drawingml/2006/picture">
+                <pic:pic xmlns:pic="http://schemas.openxmlformats.org/drawingml/2006/picture">
+                  <pic:nvPicPr>
+                    <pic:cNvPr id="652916816" name="Picture 1" descr="A graph showing a blue and green line&#10;&#10;AI-generated content may be incorrect."/>
+                    <pic:cNvPicPr/>
+                  </pic:nvPicPr>
+                  <pic:blipFill>
+                    <a:blip r:embed="rId13"/>
+                    <a:stretch>
+                      <a:fillRect/>
+                    </a:stretch>
+                  </pic:blipFill>
+                  <pic:spPr>
+                    <a:xfrm>
+                      <a:off x="0" y="0"/>
+                      <a:ext cx="5400040" cy="2101850"/>
+                    </a:xfrm>
+                    <a:prstGeom prst="rect">
+                      <a:avLst/>
+                    </a:prstGeom>
+                  </pic:spPr>
+                </pic:pic>
+              </a:graphicData>
+            </a:graphic>
+          </wp:inline>
+        </w:drawing>
+      </w:r>
+    </w:p>
+    <w:p>
+      <w:pPr>
+        <w:spacing w:after="0"/>
+        <w:jc w:val="both"/>
+      </w:pPr>
+      <w:r>
+        <w:t>Figure 5</w:t>
+      </w:r>
+    </w:p>
+    <w:p>
+      <w:pPr>
+        <w:spacing w:after="0"/>
+        <w:jc w:val="both"/>
+      </w:pPr>
+    </w:p>
+    <w:p>
+      <w:pPr>
+        <w:spacing w:after="0"/>
+        <w:jc w:val="both"/>
+      </w:pPr>
+    </w:p>
+    <w:p>
+      <w:pPr>
+        <w:spacing w:after="0"/>
+        <w:jc w:val="both"/>
+      </w:pPr>
+      <w:r>
+        <w:drawing>
+          <wp:inline distT="0" distB="0" distL="0" distR="0" wp14:anchorId="49851A02" wp14:editId="48A75D79">
+            <wp:extent cx="5400040" cy="2101850"/>
+            <wp:effectExtent l="0" t="0" r="0" b="0"/>
+            <wp:docPr id="1697743155" name="Picture 1" descr="A graph with numbers and letters&#10;&#10;AI-generated content may be incorrect."/>
+            <wp:cNvGraphicFramePr>
+              <a:graphicFrameLocks xmlns:a="http://schemas.openxmlformats.org/drawingml/2006/main" noChangeAspect="1"/>
+            </wp:cNvGraphicFramePr>
+            <a:graphic xmlns:a="http://schemas.openxmlformats.org/drawingml/2006/main">
+              <a:graphicData uri="http://schemas.openxmlformats.org/drawingml/2006/picture">
+                <pic:pic xmlns:pic="http://schemas.openxmlformats.org/drawingml/2006/picture">
+                  <pic:nvPicPr>
+                    <pic:cNvPr id="1697743155" name="Picture 1" descr="A graph with numbers and letters&#10;&#10;AI-generated content may be incorrect."/>
+                    <pic:cNvPicPr/>
+                  </pic:nvPicPr>
+                  <pic:blipFill>
+                    <a:blip r:embed="rId14"/>
+                    <a:stretch>
+                      <a:fillRect/>
+                    </a:stretch>
+                  </pic:blipFill>
+                  <pic:spPr>
+                    <a:xfrm>
+                      <a:off x="0" y="0"/>
+                      <a:ext cx="5400040" cy="2101850"/>
+                    </a:xfrm>
+                    <a:prstGeom prst="rect">
+                      <a:avLst/>
+                    </a:prstGeom>
+                  </pic:spPr>
+                </pic:pic>
+              </a:graphicData>
+            </a:graphic>
+          </wp:inline>
+        </w:drawing>
+      </w:r>
+    </w:p>
+    <w:p>
+      <w:pPr>
+        <w:spacing w:after="0"/>
+        <w:jc w:val="both"/>
+      </w:pPr>
+      <w:r>
+        <w:lastRenderedPageBreak/>
+        <w:drawing>
+          <wp:inline distT="0" distB="0" distL="0" distR="0" wp14:anchorId="6D84F89C" wp14:editId="5B89D0D0">
+            <wp:extent cx="5400040" cy="2101850"/>
+            <wp:effectExtent l="0" t="0" r="0" b="0"/>
+            <wp:docPr id="1514880841" name="Picture 1" descr="A graph of a number of people&#10;&#10;AI-generated content may be incorrect."/>
+            <wp:cNvGraphicFramePr>
+              <a:graphicFrameLocks xmlns:a="http://schemas.openxmlformats.org/drawingml/2006/main" noChangeAspect="1"/>
+            </wp:cNvGraphicFramePr>
+            <a:graphic xmlns:a="http://schemas.openxmlformats.org/drawingml/2006/main">
+              <a:graphicData uri="http://schemas.openxmlformats.org/drawingml/2006/picture">
+                <pic:pic xmlns:pic="http://schemas.openxmlformats.org/drawingml/2006/picture">
+                  <pic:nvPicPr>
+                    <pic:cNvPr id="1514880841" name="Picture 1" descr="A graph of a number of people&#10;&#10;AI-generated content may be incorrect."/>
+                    <pic:cNvPicPr/>
+                  </pic:nvPicPr>
+                  <pic:blipFill>
+                    <a:blip r:embed="rId15"/>
+                    <a:stretch>
+                      <a:fillRect/>
+                    </a:stretch>
+                  </pic:blipFill>
+                  <pic:spPr>
+                    <a:xfrm>
+                      <a:off x="0" y="0"/>
+                      <a:ext cx="5400040" cy="2101850"/>
+                    </a:xfrm>
+                    <a:prstGeom prst="rect">
+                      <a:avLst/>
+                    </a:prstGeom>
+                  </pic:spPr>
+                </pic:pic>
+              </a:graphicData>
+            </a:graphic>
+          </wp:inline>
+        </w:drawing>
+      </w:r>
+    </w:p>
+    <w:p>
+      <w:pPr>
+        <w:spacing w:after="0"/>
+        <w:jc w:val="both"/>
+      </w:pPr>
+      <w:r>
+        <w:t>Figure 6</w:t>
+      </w:r>
+    </w:p>
+    <w:p>
+      <w:pPr>
+        <w:spacing w:after="0"/>
+        <w:jc w:val="both"/>
+      </w:pPr>
+    </w:p>
+    <w:p>
+      <w:pPr>
+        <w:spacing w:after="0"/>
+        <w:jc w:val="both"/>
+      </w:pPr>
+    </w:p>
+    <w:p>
+      <w:pPr>
+        <w:spacing w:after="0"/>
+        <w:jc w:val="both"/>
+      </w:pPr>
+      <w:r>
         <w:t xml:space="preserve">[1] </w:t>
       </w:r>
-      <w:hyperlink r:id="rId4" w:history="1">
+      <w:hyperlink r:id="rId16" w:history="1">
         <w:r>
           <w:rPr>
             <w:rStyle w:val="Hyperlink"/>
           </w:rPr>
-          <w:t>https://pt.wikipedia.org/wiki/Joes</w:t>
+          <w:t>https://pt.wikipedia.org/wiki/Joesley_Day</w:t>
+        </w:r>
+      </w:hyperlink>
+    </w:p>
+    <w:p>
+      <w:pPr>
+        <w:spacing w:after="0"/>
+        <w:jc w:val="both"/>
+      </w:pPr>
+      <w:r>
+        <w:t xml:space="preserve">[2] </w:t>
+      </w:r>
+      <w:hyperlink r:id="rId17" w:history="1">
+        <w:r>
+          <w:rPr>
+            <w:rStyle w:val="Hyperlink"/>
+          </w:rPr>
+          <w:t>https://en.wikipedia.or</w:t>
         </w:r>
         <w:r>
           <w:rPr>
             <w:rStyle w:val="Hyperlink"/>
           </w:rPr>
-          <w:t>l</w:t>
+          <w:t>g</w:t>
         </w:r>
         <w:r>
           <w:rPr>
             <w:rStyle w:val="Hyperlink"/>
           </w:rPr>
-          <w:t>ey_Day</w:t>
+          <w:t>/wiki/2020_stock_market_crash</w:t>
         </w:r>
       </w:hyperlink>
     </w:p>
@@ -241,23 +2134,6 @@
         <w:spacing w:after="0"/>
         <w:jc w:val="both"/>
       </w:pPr>
-      <w:r>
-        <w:t xml:space="preserve">[2] </w:t>
-      </w:r>
-      <w:hyperlink r:id="rId5" w:history="1">
-        <w:r>
-          <w:rPr>
-            <w:rStyle w:val="Hyperlink"/>
-          </w:rPr>
-          <w:t>https://en.wikipedia.org/wiki/2020_stock_market_crash</w:t>
-        </w:r>
-      </w:hyperlink>
-    </w:p>
-    <w:p>
-      <w:pPr>
-        <w:spacing w:after="0"/>
-        <w:jc w:val="both"/>
-      </w:pPr>
     </w:p>
     <w:p>
       <w:pPr>
@@ -272,6 +2148,9 @@
       </w:pPr>
     </w:p>
     <w:sectPr>
+      <w:footerReference w:type="even" r:id="rId18"/>
+      <w:footerReference w:type="default" r:id="rId19"/>
+      <w:footerReference w:type="first" r:id="rId20"/>
       <w:pgSz w:w="11906" w:h="16838"/>
       <w:pgMar w:top="1417" w:right="1701" w:bottom="1417" w:left="1701" w:header="708" w:footer="708" w:gutter="0"/>
       <w:cols w:space="708"/>
@@ -279,6 +2158,449 @@
     </w:sectPr>
   </w:body>
 </w:document>
+</file>
+
+<file path=word/endnotes.xml><?xml version="1.0" encoding="utf-8"?>
+<w:endnotes xmlns:wpc="http://schemas.microsoft.com/office/word/2010/wordprocessingCanvas" xmlns:cx="http://schemas.microsoft.com/office/drawing/2014/chartex" xmlns:cx1="http://schemas.microsoft.com/office/drawing/2015/9/8/chartex" xmlns:cx2="http://schemas.microsoft.com/office/drawing/2015/10/21/chartex" xmlns:cx3="http://schemas.microsoft.com/office/drawing/2016/5/9/chartex" xmlns:cx4="http://schemas.microsoft.com/office/drawing/2016/5/10/chartex" xmlns:cx5="http://schemas.microsoft.com/office/drawing/2016/5/11/chartex" xmlns:cx6="http://schemas.microsoft.com/office/drawing/2016/5/12/chartex" xmlns:cx7="http://schemas.microsoft.com/office/drawing/2016/5/13/chartex" xmlns:cx8="http://schemas.microsoft.com/office/drawing/2016/5/14/chartex" xmlns:mc="http://schemas.openxmlformats.org/markup-compatibility/2006" xmlns:aink="http://schemas.microsoft.com/office/drawing/2016/ink" xmlns:am3d="http://schemas.microsoft.com/office/drawing/2017/model3d" xmlns:o="urn:schemas-microsoft-com:office:office" xmlns:oel="http://schemas.microsoft.com/office/2019/extlst" xmlns:r="http://schemas.openxmlformats.org/officeDocument/2006/relationships" xmlns:m="http://schemas.openxmlformats.org/officeDocument/2006/math" xmlns:v="urn:schemas-microsoft-com:vml" xmlns:wp14="http://schemas.microsoft.com/office/word/2010/wordprocessingDrawing" xmlns:wp="http://schemas.openxmlformats.org/drawingml/2006/wordprocessingDrawing" xmlns:w10="urn:schemas-microsoft-com:office:word" xmlns:w="http://schemas.openxmlformats.org/wordprocessingml/2006/main" xmlns:w14="http://schemas.microsoft.com/office/word/2010/wordml" xmlns:w15="http://schemas.microsoft.com/office/word/2012/wordml" xmlns:w16cex="http://schemas.microsoft.com/office/word/2018/wordml/cex" xmlns:w16cid="http://schemas.microsoft.com/office/word/2016/wordml/cid" xmlns:w16="http://schemas.microsoft.com/office/word/2018/wordml" xmlns:w16du="http://schemas.microsoft.com/office/word/2023/wordml/word16du" xmlns:w16sdtdh="http://schemas.microsoft.com/office/word/2020/wordml/sdtdatahash" xmlns:w16sdtfl="http://schemas.microsoft.com/office/word/2024/wordml/sdtformatlock" xmlns:w16se="http://schemas.microsoft.com/office/word/2015/wordml/symex" xmlns:wpg="http://schemas.microsoft.com/office/word/2010/wordprocessingGroup" xmlns:wpi="http://schemas.microsoft.com/office/word/2010/wordprocessingInk" xmlns:wne="http://schemas.microsoft.com/office/word/2006/wordml" xmlns:wps="http://schemas.microsoft.com/office/word/2010/wordprocessingShape" mc:Ignorable="w14 w15 w16se w16cid w16 w16cex w16sdtdh w16sdtfl w16du wp14">
+  <w:endnote w:type="separator" w:id="-1">
+    <w:p>
+      <w:pPr>
+        <w:spacing w:after="0" w:line="240" w:lineRule="auto"/>
+      </w:pPr>
+      <w:r>
+        <w:separator/>
+      </w:r>
+    </w:p>
+  </w:endnote>
+  <w:endnote w:type="continuationSeparator" w:id="0">
+    <w:p>
+      <w:pPr>
+        <w:spacing w:after="0" w:line="240" w:lineRule="auto"/>
+      </w:pPr>
+      <w:r>
+        <w:continuationSeparator/>
+      </w:r>
+    </w:p>
+  </w:endnote>
+</w:endnotes>
+</file>
+
+<file path=word/footer1.xml><?xml version="1.0" encoding="utf-8"?>
+<w:ftr xmlns:wpc="http://schemas.microsoft.com/office/word/2010/wordprocessingCanvas" xmlns:cx="http://schemas.microsoft.com/office/drawing/2014/chartex" xmlns:cx1="http://schemas.microsoft.com/office/drawing/2015/9/8/chartex" xmlns:cx2="http://schemas.microsoft.com/office/drawing/2015/10/21/chartex" xmlns:cx3="http://schemas.microsoft.com/office/drawing/2016/5/9/chartex" xmlns:cx4="http://schemas.microsoft.com/office/drawing/2016/5/10/chartex" xmlns:cx5="http://schemas.microsoft.com/office/drawing/2016/5/11/chartex" xmlns:cx6="http://schemas.microsoft.com/office/drawing/2016/5/12/chartex" xmlns:cx7="http://schemas.microsoft.com/office/drawing/2016/5/13/chartex" xmlns:cx8="http://schemas.microsoft.com/office/drawing/2016/5/14/chartex" xmlns:mc="http://schemas.openxmlformats.org/markup-compatibility/2006" xmlns:aink="http://schemas.microsoft.com/office/drawing/2016/ink" xmlns:am3d="http://schemas.microsoft.com/office/drawing/2017/model3d" xmlns:o="urn:schemas-microsoft-com:office:office" xmlns:oel="http://schemas.microsoft.com/office/2019/extlst" xmlns:r="http://schemas.openxmlformats.org/officeDocument/2006/relationships" xmlns:m="http://schemas.openxmlformats.org/officeDocument/2006/math" xmlns:v="urn:schemas-microsoft-com:vml" xmlns:wp14="http://schemas.microsoft.com/office/word/2010/wordprocessingDrawing" xmlns:wp="http://schemas.openxmlformats.org/drawingml/2006/wordprocessingDrawing" xmlns:w10="urn:schemas-microsoft-com:office:word" xmlns:w="http://schemas.openxmlformats.org/wordprocessingml/2006/main" xmlns:w14="http://schemas.microsoft.com/office/word/2010/wordml" xmlns:w15="http://schemas.microsoft.com/office/word/2012/wordml" xmlns:w16cex="http://schemas.microsoft.com/office/word/2018/wordml/cex" xmlns:w16cid="http://schemas.microsoft.com/office/word/2016/wordml/cid" xmlns:w16="http://schemas.microsoft.com/office/word/2018/wordml" xmlns:w16du="http://schemas.microsoft.com/office/word/2023/wordml/word16du" xmlns:w16sdtdh="http://schemas.microsoft.com/office/word/2020/wordml/sdtdatahash" xmlns:w16sdtfl="http://schemas.microsoft.com/office/word/2024/wordml/sdtformatlock" xmlns:w16se="http://schemas.microsoft.com/office/word/2015/wordml/symex" xmlns:wpg="http://schemas.microsoft.com/office/word/2010/wordprocessingGroup" xmlns:wpi="http://schemas.microsoft.com/office/word/2010/wordprocessingInk" xmlns:wne="http://schemas.microsoft.com/office/word/2006/wordml" xmlns:wps="http://schemas.microsoft.com/office/word/2010/wordprocessingShape" mc:Ignorable="w14 w15 w16se w16cid w16 w16cex w16sdtdh w16sdtfl w16du wp14">
+  <w:p>
+    <w:pPr>
+      <w:pStyle w:val="Footer"/>
+    </w:pPr>
+    <w:r>
+      <w:rPr>
+        <w:noProof/>
+      </w:rPr>
+      <mc:AlternateContent>
+        <mc:Choice Requires="wps">
+          <w:drawing>
+            <wp:anchor distT="0" distB="0" distL="0" distR="0" simplePos="0" relativeHeight="251659264" behindDoc="0" locked="0" layoutInCell="1" allowOverlap="1" wp14:anchorId="7AF294C2" wp14:editId="45894241">
+              <wp:simplePos x="635" y="635"/>
+              <wp:positionH relativeFrom="page">
+                <wp:align>center</wp:align>
+              </wp:positionH>
+              <wp:positionV relativeFrom="page">
+                <wp:align>bottom</wp:align>
+              </wp:positionV>
+              <wp:extent cx="1170305" cy="324485"/>
+              <wp:effectExtent l="0" t="0" r="10795" b="0"/>
+              <wp:wrapNone/>
+              <wp:docPr id="265424498" name="Text Box 2" descr="Classificado como Público">
+                <a:extLst xmlns:a="http://schemas.openxmlformats.org/drawingml/2006/main">
+                  <a:ext uri="{5AE41FA2-C0FF-4470-9BD4-5FADCA87CBE2}">
+                    <aclsh:classification xmlns:aclsh="http://schemas.microsoft.com/office/drawing/2020/classificationShape" classificationOutcomeType="ftr"/>
+                  </a:ext>
+                </a:extLst>
+              </wp:docPr>
+              <wp:cNvGraphicFramePr/>
+              <a:graphic xmlns:a="http://schemas.openxmlformats.org/drawingml/2006/main">
+                <a:graphicData uri="http://schemas.microsoft.com/office/word/2010/wordprocessingShape">
+                  <wps:wsp>
+                    <wps:cNvSpPr txBox="1"/>
+                    <wps:spPr>
+                      <a:xfrm>
+                        <a:off x="0" y="0"/>
+                        <a:ext cx="1170305" cy="324485"/>
+                      </a:xfrm>
+                      <a:prstGeom prst="rect">
+                        <a:avLst/>
+                      </a:prstGeom>
+                      <a:noFill/>
+                      <a:ln>
+                        <a:noFill/>
+                      </a:ln>
+                    </wps:spPr>
+                    <wps:txbx>
+                      <w:txbxContent>
+                        <w:p>
+                          <w:pPr>
+                            <w:spacing w:after="0"/>
+                            <w:rPr>
+                              <w:rFonts w:ascii="Aptos" w:eastAsia="Aptos" w:hAnsi="Aptos" w:cs="Aptos"/>
+                              <w:noProof/>
+                              <w:color w:val="737373"/>
+                              <w:sz w:val="16"/>
+                              <w:szCs w:val="16"/>
+                            </w:rPr>
+                          </w:pPr>
+                          <w:r>
+                            <w:rPr>
+                              <w:rFonts w:ascii="Aptos" w:eastAsia="Aptos" w:hAnsi="Aptos" w:cs="Aptos"/>
+                              <w:noProof/>
+                              <w:color w:val="737373"/>
+                              <w:sz w:val="16"/>
+                              <w:szCs w:val="16"/>
+                            </w:rPr>
+                            <w:t>Classificado como Público</w:t>
+                          </w:r>
+                        </w:p>
+                      </w:txbxContent>
+                    </wps:txbx>
+                    <wps:bodyPr rot="0" spcFirstLastPara="0" vertOverflow="overflow" horzOverflow="overflow" vert="horz" wrap="none" lIns="0" tIns="0" rIns="0" bIns="190500" numCol="1" spcCol="0" rtlCol="0" fromWordArt="0" anchor="b" anchorCtr="0" forceAA="0" compatLnSpc="1">
+                      <a:prstTxWarp prst="textNoShape">
+                        <a:avLst/>
+                      </a:prstTxWarp>
+                      <a:spAutoFit/>
+                    </wps:bodyPr>
+                  </wps:wsp>
+                </a:graphicData>
+              </a:graphic>
+            </wp:anchor>
+          </w:drawing>
+        </mc:Choice>
+        <mc:Fallback>
+          <w:pict>
+            <v:shapetype w14:anchorId="7AF294C2" id="_x0000_t202" coordsize="21600,21600" o:spt="202" path="m,l,21600r21600,l21600,xe">
+              <v:stroke joinstyle="miter"/>
+              <v:path gradientshapeok="t" o:connecttype="rect"/>
+            </v:shapetype>
+            <v:shape id="Text Box 2" o:spid="_x0000_s1026" type="#_x0000_t202" alt="Classificado como Público" style="position:absolute;margin-left:0;margin-top:0;width:92.15pt;height:25.55pt;z-index:251659264;visibility:visible;mso-wrap-style:none;mso-wrap-distance-left:0;mso-wrap-distance-top:0;mso-wrap-distance-right:0;mso-wrap-distance-bottom:0;mso-position-horizontal:center;mso-position-horizontal-relative:page;mso-position-vertical:bottom;mso-position-vertical-relative:page;v-text-anchor:bottom" o:gfxdata="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" filled="f" stroked="f">
+              <v:fill o:detectmouseclick="t"/>
+              <v:textbox style="mso-fit-shape-to-text:t" inset="0,0,0,15pt">
+                <w:txbxContent>
+                  <w:p>
+                    <w:pPr>
+                      <w:spacing w:after="0"/>
+                      <w:rPr>
+                        <w:rFonts w:ascii="Aptos" w:eastAsia="Aptos" w:hAnsi="Aptos" w:cs="Aptos"/>
+                        <w:noProof/>
+                        <w:color w:val="737373"/>
+                        <w:sz w:val="16"/>
+                        <w:szCs w:val="16"/>
+                      </w:rPr>
+                    </w:pPr>
+                    <w:r>
+                      <w:rPr>
+                        <w:rFonts w:ascii="Aptos" w:eastAsia="Aptos" w:hAnsi="Aptos" w:cs="Aptos"/>
+                        <w:noProof/>
+                        <w:color w:val="737373"/>
+                        <w:sz w:val="16"/>
+                        <w:szCs w:val="16"/>
+                      </w:rPr>
+                      <w:t>Classificado como Público</w:t>
+                    </w:r>
+                  </w:p>
+                </w:txbxContent>
+              </v:textbox>
+              <w10:wrap anchorx="page" anchory="page"/>
+            </v:shape>
+          </w:pict>
+        </mc:Fallback>
+      </mc:AlternateContent>
+    </w:r>
+  </w:p>
+</w:ftr>
+</file>
+
+<file path=word/footer2.xml><?xml version="1.0" encoding="utf-8"?>
+<w:ftr xmlns:wpc="http://schemas.microsoft.com/office/word/2010/wordprocessingCanvas" xmlns:cx="http://schemas.microsoft.com/office/drawing/2014/chartex" xmlns:cx1="http://schemas.microsoft.com/office/drawing/2015/9/8/chartex" xmlns:cx2="http://schemas.microsoft.com/office/drawing/2015/10/21/chartex" xmlns:cx3="http://schemas.microsoft.com/office/drawing/2016/5/9/chartex" xmlns:cx4="http://schemas.microsoft.com/office/drawing/2016/5/10/chartex" xmlns:cx5="http://schemas.microsoft.com/office/drawing/2016/5/11/chartex" xmlns:cx6="http://schemas.microsoft.com/office/drawing/2016/5/12/chartex" xmlns:cx7="http://schemas.microsoft.com/office/drawing/2016/5/13/chartex" xmlns:cx8="http://schemas.microsoft.com/office/drawing/2016/5/14/chartex" xmlns:mc="http://schemas.openxmlformats.org/markup-compatibility/2006" xmlns:aink="http://schemas.microsoft.com/office/drawing/2016/ink" xmlns:am3d="http://schemas.microsoft.com/office/drawing/2017/model3d" xmlns:o="urn:schemas-microsoft-com:office:office" xmlns:oel="http://schemas.microsoft.com/office/2019/extlst" xmlns:r="http://schemas.openxmlformats.org/officeDocument/2006/relationships" xmlns:m="http://schemas.openxmlformats.org/officeDocument/2006/math" xmlns:v="urn:schemas-microsoft-com:vml" xmlns:wp14="http://schemas.microsoft.com/office/word/2010/wordprocessingDrawing" xmlns:wp="http://schemas.openxmlformats.org/drawingml/2006/wordprocessingDrawing" xmlns:w10="urn:schemas-microsoft-com:office:word" xmlns:w="http://schemas.openxmlformats.org/wordprocessingml/2006/main" xmlns:w14="http://schemas.microsoft.com/office/word/2010/wordml" xmlns:w15="http://schemas.microsoft.com/office/word/2012/wordml" xmlns:w16cex="http://schemas.microsoft.com/office/word/2018/wordml/cex" xmlns:w16cid="http://schemas.microsoft.com/office/word/2016/wordml/cid" xmlns:w16="http://schemas.microsoft.com/office/word/2018/wordml" xmlns:w16du="http://schemas.microsoft.com/office/word/2023/wordml/word16du" xmlns:w16sdtdh="http://schemas.microsoft.com/office/word/2020/wordml/sdtdatahash" xmlns:w16sdtfl="http://schemas.microsoft.com/office/word/2024/wordml/sdtformatlock" xmlns:w16se="http://schemas.microsoft.com/office/word/2015/wordml/symex" xmlns:wpg="http://schemas.microsoft.com/office/word/2010/wordprocessingGroup" xmlns:wpi="http://schemas.microsoft.com/office/word/2010/wordprocessingInk" xmlns:wne="http://schemas.microsoft.com/office/word/2006/wordml" xmlns:wps="http://schemas.microsoft.com/office/word/2010/wordprocessingShape" mc:Ignorable="w14 w15 w16se w16cid w16 w16cex w16sdtdh w16sdtfl w16du wp14">
+  <w:p>
+    <w:pPr>
+      <w:pStyle w:val="Footer"/>
+    </w:pPr>
+    <w:r>
+      <w:rPr>
+        <w:noProof/>
+      </w:rPr>
+      <mc:AlternateContent>
+        <mc:Choice Requires="wps">
+          <w:drawing>
+            <wp:anchor distT="0" distB="0" distL="0" distR="0" simplePos="0" relativeHeight="251660288" behindDoc="0" locked="0" layoutInCell="1" allowOverlap="1" wp14:anchorId="616EFC2D" wp14:editId="34CBB0FA">
+              <wp:simplePos x="1079500" y="10071100"/>
+              <wp:positionH relativeFrom="page">
+                <wp:align>center</wp:align>
+              </wp:positionH>
+              <wp:positionV relativeFrom="page">
+                <wp:align>bottom</wp:align>
+              </wp:positionV>
+              <wp:extent cx="1170305" cy="324485"/>
+              <wp:effectExtent l="0" t="0" r="10795" b="0"/>
+              <wp:wrapNone/>
+              <wp:docPr id="367722092" name="Text Box 3" descr="Classificado como Público">
+                <a:extLst xmlns:a="http://schemas.openxmlformats.org/drawingml/2006/main">
+                  <a:ext uri="{5AE41FA2-C0FF-4470-9BD4-5FADCA87CBE2}">
+                    <aclsh:classification xmlns:aclsh="http://schemas.microsoft.com/office/drawing/2020/classificationShape" classificationOutcomeType="ftr"/>
+                  </a:ext>
+                </a:extLst>
+              </wp:docPr>
+              <wp:cNvGraphicFramePr/>
+              <a:graphic xmlns:a="http://schemas.openxmlformats.org/drawingml/2006/main">
+                <a:graphicData uri="http://schemas.microsoft.com/office/word/2010/wordprocessingShape">
+                  <wps:wsp>
+                    <wps:cNvSpPr txBox="1"/>
+                    <wps:spPr>
+                      <a:xfrm>
+                        <a:off x="0" y="0"/>
+                        <a:ext cx="1170305" cy="324485"/>
+                      </a:xfrm>
+                      <a:prstGeom prst="rect">
+                        <a:avLst/>
+                      </a:prstGeom>
+                      <a:noFill/>
+                      <a:ln>
+                        <a:noFill/>
+                      </a:ln>
+                    </wps:spPr>
+                    <wps:txbx>
+                      <w:txbxContent>
+                        <w:p>
+                          <w:pPr>
+                            <w:spacing w:after="0"/>
+                            <w:rPr>
+                              <w:rFonts w:ascii="Aptos" w:eastAsia="Aptos" w:hAnsi="Aptos" w:cs="Aptos"/>
+                              <w:noProof/>
+                              <w:color w:val="737373"/>
+                              <w:sz w:val="16"/>
+                              <w:szCs w:val="16"/>
+                            </w:rPr>
+                          </w:pPr>
+                          <w:r>
+                            <w:rPr>
+                              <w:rFonts w:ascii="Aptos" w:eastAsia="Aptos" w:hAnsi="Aptos" w:cs="Aptos"/>
+                              <w:noProof/>
+                              <w:color w:val="737373"/>
+                              <w:sz w:val="16"/>
+                              <w:szCs w:val="16"/>
+                            </w:rPr>
+                            <w:t>Classificado como Público</w:t>
+                          </w:r>
+                        </w:p>
+                      </w:txbxContent>
+                    </wps:txbx>
+                    <wps:bodyPr rot="0" spcFirstLastPara="0" vertOverflow="overflow" horzOverflow="overflow" vert="horz" wrap="none" lIns="0" tIns="0" rIns="0" bIns="190500" numCol="1" spcCol="0" rtlCol="0" fromWordArt="0" anchor="b" anchorCtr="0" forceAA="0" compatLnSpc="1">
+                      <a:prstTxWarp prst="textNoShape">
+                        <a:avLst/>
+                      </a:prstTxWarp>
+                      <a:spAutoFit/>
+                    </wps:bodyPr>
+                  </wps:wsp>
+                </a:graphicData>
+              </a:graphic>
+            </wp:anchor>
+          </w:drawing>
+        </mc:Choice>
+        <mc:Fallback>
+          <w:pict>
+            <v:shapetype w14:anchorId="616EFC2D" id="_x0000_t202" coordsize="21600,21600" o:spt="202" path="m,l,21600r21600,l21600,xe">
+              <v:stroke joinstyle="miter"/>
+              <v:path gradientshapeok="t" o:connecttype="rect"/>
+            </v:shapetype>
+            <v:shape id="Text Box 3" o:spid="_x0000_s1027" type="#_x0000_t202" alt="Classificado como Público" style="position:absolute;margin-left:0;margin-top:0;width:92.15pt;height:25.55pt;z-index:251660288;visibility:visible;mso-wrap-style:none;mso-wrap-distance-left:0;mso-wrap-distance-top:0;mso-wrap-distance-right:0;mso-wrap-distance-bottom:0;mso-position-horizontal:center;mso-position-horizontal-relative:page;mso-position-vertical:bottom;mso-position-vertical-relative:page;v-text-anchor:bottom" o:gfxdata="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" filled="f" stroked="f">
+              <v:fill o:detectmouseclick="t"/>
+              <v:textbox style="mso-fit-shape-to-text:t" inset="0,0,0,15pt">
+                <w:txbxContent>
+                  <w:p>
+                    <w:pPr>
+                      <w:spacing w:after="0"/>
+                      <w:rPr>
+                        <w:rFonts w:ascii="Aptos" w:eastAsia="Aptos" w:hAnsi="Aptos" w:cs="Aptos"/>
+                        <w:noProof/>
+                        <w:color w:val="737373"/>
+                        <w:sz w:val="16"/>
+                        <w:szCs w:val="16"/>
+                      </w:rPr>
+                    </w:pPr>
+                    <w:r>
+                      <w:rPr>
+                        <w:rFonts w:ascii="Aptos" w:eastAsia="Aptos" w:hAnsi="Aptos" w:cs="Aptos"/>
+                        <w:noProof/>
+                        <w:color w:val="737373"/>
+                        <w:sz w:val="16"/>
+                        <w:szCs w:val="16"/>
+                      </w:rPr>
+                      <w:t>Classificado como Público</w:t>
+                    </w:r>
+                  </w:p>
+                </w:txbxContent>
+              </v:textbox>
+              <w10:wrap anchorx="page" anchory="page"/>
+            </v:shape>
+          </w:pict>
+        </mc:Fallback>
+      </mc:AlternateContent>
+    </w:r>
+  </w:p>
+</w:ftr>
+</file>
+
+<file path=word/footer3.xml><?xml version="1.0" encoding="utf-8"?>
+<w:ftr xmlns:wpc="http://schemas.microsoft.com/office/word/2010/wordprocessingCanvas" xmlns:cx="http://schemas.microsoft.com/office/drawing/2014/chartex" xmlns:cx1="http://schemas.microsoft.com/office/drawing/2015/9/8/chartex" xmlns:cx2="http://schemas.microsoft.com/office/drawing/2015/10/21/chartex" xmlns:cx3="http://schemas.microsoft.com/office/drawing/2016/5/9/chartex" xmlns:cx4="http://schemas.microsoft.com/office/drawing/2016/5/10/chartex" xmlns:cx5="http://schemas.microsoft.com/office/drawing/2016/5/11/chartex" xmlns:cx6="http://schemas.microsoft.com/office/drawing/2016/5/12/chartex" xmlns:cx7="http://schemas.microsoft.com/office/drawing/2016/5/13/chartex" xmlns:cx8="http://schemas.microsoft.com/office/drawing/2016/5/14/chartex" xmlns:mc="http://schemas.openxmlformats.org/markup-compatibility/2006" xmlns:aink="http://schemas.microsoft.com/office/drawing/2016/ink" xmlns:am3d="http://schemas.microsoft.com/office/drawing/2017/model3d" xmlns:o="urn:schemas-microsoft-com:office:office" xmlns:oel="http://schemas.microsoft.com/office/2019/extlst" xmlns:r="http://schemas.openxmlformats.org/officeDocument/2006/relationships" xmlns:m="http://schemas.openxmlformats.org/officeDocument/2006/math" xmlns:v="urn:schemas-microsoft-com:vml" xmlns:wp14="http://schemas.microsoft.com/office/word/2010/wordprocessingDrawing" xmlns:wp="http://schemas.openxmlformats.org/drawingml/2006/wordprocessingDrawing" xmlns:w10="urn:schemas-microsoft-com:office:word" xmlns:w="http://schemas.openxmlformats.org/wordprocessingml/2006/main" xmlns:w14="http://schemas.microsoft.com/office/word/2010/wordml" xmlns:w15="http://schemas.microsoft.com/office/word/2012/wordml" xmlns:w16cex="http://schemas.microsoft.com/office/word/2018/wordml/cex" xmlns:w16cid="http://schemas.microsoft.com/office/word/2016/wordml/cid" xmlns:w16="http://schemas.microsoft.com/office/word/2018/wordml" xmlns:w16du="http://schemas.microsoft.com/office/word/2023/wordml/word16du" xmlns:w16sdtdh="http://schemas.microsoft.com/office/word/2020/wordml/sdtdatahash" xmlns:w16sdtfl="http://schemas.microsoft.com/office/word/2024/wordml/sdtformatlock" xmlns:w16se="http://schemas.microsoft.com/office/word/2015/wordml/symex" xmlns:wpg="http://schemas.microsoft.com/office/word/2010/wordprocessingGroup" xmlns:wpi="http://schemas.microsoft.com/office/word/2010/wordprocessingInk" xmlns:wne="http://schemas.microsoft.com/office/word/2006/wordml" xmlns:wps="http://schemas.microsoft.com/office/word/2010/wordprocessingShape" mc:Ignorable="w14 w15 w16se w16cid w16 w16cex w16sdtdh w16sdtfl w16du wp14">
+  <w:p>
+    <w:pPr>
+      <w:pStyle w:val="Footer"/>
+    </w:pPr>
+    <w:r>
+      <w:rPr>
+        <w:noProof/>
+      </w:rPr>
+      <mc:AlternateContent>
+        <mc:Choice Requires="wps">
+          <w:drawing>
+            <wp:anchor distT="0" distB="0" distL="0" distR="0" simplePos="0" relativeHeight="251658240" behindDoc="0" locked="0" layoutInCell="1" allowOverlap="1" wp14:anchorId="62EDF443" wp14:editId="6C2A762E">
+              <wp:simplePos x="635" y="635"/>
+              <wp:positionH relativeFrom="page">
+                <wp:align>center</wp:align>
+              </wp:positionH>
+              <wp:positionV relativeFrom="page">
+                <wp:align>bottom</wp:align>
+              </wp:positionV>
+              <wp:extent cx="1170305" cy="324485"/>
+              <wp:effectExtent l="0" t="0" r="10795" b="0"/>
+              <wp:wrapNone/>
+              <wp:docPr id="1147816738" name="Text Box 1" descr="Classificado como Público">
+                <a:extLst xmlns:a="http://schemas.openxmlformats.org/drawingml/2006/main">
+                  <a:ext uri="{5AE41FA2-C0FF-4470-9BD4-5FADCA87CBE2}">
+                    <aclsh:classification xmlns:aclsh="http://schemas.microsoft.com/office/drawing/2020/classificationShape" classificationOutcomeType="ftr"/>
+                  </a:ext>
+                </a:extLst>
+              </wp:docPr>
+              <wp:cNvGraphicFramePr/>
+              <a:graphic xmlns:a="http://schemas.openxmlformats.org/drawingml/2006/main">
+                <a:graphicData uri="http://schemas.microsoft.com/office/word/2010/wordprocessingShape">
+                  <wps:wsp>
+                    <wps:cNvSpPr txBox="1"/>
+                    <wps:spPr>
+                      <a:xfrm>
+                        <a:off x="0" y="0"/>
+                        <a:ext cx="1170305" cy="324485"/>
+                      </a:xfrm>
+                      <a:prstGeom prst="rect">
+                        <a:avLst/>
+                      </a:prstGeom>
+                      <a:noFill/>
+                      <a:ln>
+                        <a:noFill/>
+                      </a:ln>
+                    </wps:spPr>
+                    <wps:txbx>
+                      <w:txbxContent>
+                        <w:p>
+                          <w:pPr>
+                            <w:spacing w:after="0"/>
+                            <w:rPr>
+                              <w:rFonts w:ascii="Aptos" w:eastAsia="Aptos" w:hAnsi="Aptos" w:cs="Aptos"/>
+                              <w:noProof/>
+                              <w:color w:val="737373"/>
+                              <w:sz w:val="16"/>
+                              <w:szCs w:val="16"/>
+                            </w:rPr>
+                          </w:pPr>
+                          <w:r>
+                            <w:rPr>
+                              <w:rFonts w:ascii="Aptos" w:eastAsia="Aptos" w:hAnsi="Aptos" w:cs="Aptos"/>
+                              <w:noProof/>
+                              <w:color w:val="737373"/>
+                              <w:sz w:val="16"/>
+                              <w:szCs w:val="16"/>
+                            </w:rPr>
+                            <w:t>Classificado como Público</w:t>
+                          </w:r>
+                        </w:p>
+                      </w:txbxContent>
+                    </wps:txbx>
+                    <wps:bodyPr rot="0" spcFirstLastPara="0" vertOverflow="overflow" horzOverflow="overflow" vert="horz" wrap="none" lIns="0" tIns="0" rIns="0" bIns="190500" numCol="1" spcCol="0" rtlCol="0" fromWordArt="0" anchor="b" anchorCtr="0" forceAA="0" compatLnSpc="1">
+                      <a:prstTxWarp prst="textNoShape">
+                        <a:avLst/>
+                      </a:prstTxWarp>
+                      <a:spAutoFit/>
+                    </wps:bodyPr>
+                  </wps:wsp>
+                </a:graphicData>
+              </a:graphic>
+            </wp:anchor>
+          </w:drawing>
+        </mc:Choice>
+        <mc:Fallback>
+          <w:pict>
+            <v:shapetype w14:anchorId="62EDF443" id="_x0000_t202" coordsize="21600,21600" o:spt="202" path="m,l,21600r21600,l21600,xe">
+              <v:stroke joinstyle="miter"/>
+              <v:path gradientshapeok="t" o:connecttype="rect"/>
+            </v:shapetype>
+            <v:shape id="Text Box 1" o:spid="_x0000_s1028" type="#_x0000_t202" alt="Classificado como Público" style="position:absolute;margin-left:0;margin-top:0;width:92.15pt;height:25.55pt;z-index:251658240;visibility:visible;mso-wrap-style:none;mso-wrap-distance-left:0;mso-wrap-distance-top:0;mso-wrap-distance-right:0;mso-wrap-distance-bottom:0;mso-position-horizontal:center;mso-position-horizontal-relative:page;mso-position-vertical:bottom;mso-position-vertical-relative:page;v-text-anchor:bottom" o:gfxdata="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" filled="f" stroked="f">
+              <v:fill o:detectmouseclick="t"/>
+              <v:textbox style="mso-fit-shape-to-text:t" inset="0,0,0,15pt">
+                <w:txbxContent>
+                  <w:p>
+                    <w:pPr>
+                      <w:spacing w:after="0"/>
+                      <w:rPr>
+                        <w:rFonts w:ascii="Aptos" w:eastAsia="Aptos" w:hAnsi="Aptos" w:cs="Aptos"/>
+                        <w:noProof/>
+                        <w:color w:val="737373"/>
+                        <w:sz w:val="16"/>
+                        <w:szCs w:val="16"/>
+                      </w:rPr>
+                    </w:pPr>
+                    <w:r>
+                      <w:rPr>
+                        <w:rFonts w:ascii="Aptos" w:eastAsia="Aptos" w:hAnsi="Aptos" w:cs="Aptos"/>
+                        <w:noProof/>
+                        <w:color w:val="737373"/>
+                        <w:sz w:val="16"/>
+                        <w:szCs w:val="16"/>
+                      </w:rPr>
+                      <w:t>Classificado como Público</w:t>
+                    </w:r>
+                  </w:p>
+                </w:txbxContent>
+              </v:textbox>
+              <w10:wrap anchorx="page" anchory="page"/>
+            </v:shape>
+          </w:pict>
+        </mc:Fallback>
+      </mc:AlternateContent>
+    </w:r>
+  </w:p>
+</w:ftr>
+</file>
+
+<file path=word/footnotes.xml><?xml version="1.0" encoding="utf-8"?>
+<w:footnotes xmlns:wpc="http://schemas.microsoft.com/office/word/2010/wordprocessingCanvas" xmlns:cx="http://schemas.microsoft.com/office/drawing/2014/chartex" xmlns:cx1="http://schemas.microsoft.com/office/drawing/2015/9/8/chartex" xmlns:cx2="http://schemas.microsoft.com/office/drawing/2015/10/21/chartex" xmlns:cx3="http://schemas.microsoft.com/office/drawing/2016/5/9/chartex" xmlns:cx4="http://schemas.microsoft.com/office/drawing/2016/5/10/chartex" xmlns:cx5="http://schemas.microsoft.com/office/drawing/2016/5/11/chartex" xmlns:cx6="http://schemas.microsoft.com/office/drawing/2016/5/12/chartex" xmlns:cx7="http://schemas.microsoft.com/office/drawing/2016/5/13/chartex" xmlns:cx8="http://schemas.microsoft.com/office/drawing/2016/5/14/chartex" xmlns:mc="http://schemas.openxmlformats.org/markup-compatibility/2006" xmlns:aink="http://schemas.microsoft.com/office/drawing/2016/ink" xmlns:am3d="http://schemas.microsoft.com/office/drawing/2017/model3d" xmlns:o="urn:schemas-microsoft-com:office:office" xmlns:oel="http://schemas.microsoft.com/office/2019/extlst" xmlns:r="http://schemas.openxmlformats.org/officeDocument/2006/relationships" xmlns:m="http://schemas.openxmlformats.org/officeDocument/2006/math" xmlns:v="urn:schemas-microsoft-com:vml" xmlns:wp14="http://schemas.microsoft.com/office/word/2010/wordprocessingDrawing" xmlns:wp="http://schemas.openxmlformats.org/drawingml/2006/wordprocessingDrawing" xmlns:w10="urn:schemas-microsoft-com:office:word" xmlns:w="http://schemas.openxmlformats.org/wordprocessingml/2006/main" xmlns:w14="http://schemas.microsoft.com/office/word/2010/wordml" xmlns:w15="http://schemas.microsoft.com/office/word/2012/wordml" xmlns:w16cex="http://schemas.microsoft.com/office/word/2018/wordml/cex" xmlns:w16cid="http://schemas.microsoft.com/office/word/2016/wordml/cid" xmlns:w16="http://schemas.microsoft.com/office/word/2018/wordml" xmlns:w16du="http://schemas.microsoft.com/office/word/2023/wordml/word16du" xmlns:w16sdtdh="http://schemas.microsoft.com/office/word/2020/wordml/sdtdatahash" xmlns:w16sdtfl="http://schemas.microsoft.com/office/word/2024/wordml/sdtformatlock" xmlns:w16se="http://schemas.microsoft.com/office/word/2015/wordml/symex" xmlns:wpg="http://schemas.microsoft.com/office/word/2010/wordprocessingGroup" xmlns:wpi="http://schemas.microsoft.com/office/word/2010/wordprocessingInk" xmlns:wne="http://schemas.microsoft.com/office/word/2006/wordml" xmlns:wps="http://schemas.microsoft.com/office/word/2010/wordprocessingShape" mc:Ignorable="w14 w15 w16se w16cid w16 w16cex w16sdtdh w16sdtfl w16du wp14">
+  <w:footnote w:type="separator" w:id="-1">
+    <w:p>
+      <w:pPr>
+        <w:spacing w:after="0" w:line="240" w:lineRule="auto"/>
+      </w:pPr>
+      <w:r>
+        <w:separator/>
+      </w:r>
+    </w:p>
+  </w:footnote>
+  <w:footnote w:type="continuationSeparator" w:id="0">
+    <w:p>
+      <w:pPr>
+        <w:spacing w:after="0" w:line="240" w:lineRule="auto"/>
+      </w:pPr>
+      <w:r>
+        <w:continuationSeparator/>
+      </w:r>
+    </w:p>
+  </w:footnote>
+</w:footnotes>
 </file>
 
 <file path=word/styles.xml><?xml version="1.0" encoding="utf-8"?>
@@ -682,11 +3004,11 @@
     <w:name w:val="Normal"/>
     <w:qFormat/>
   </w:style>
-  <w:style w:type="paragraph" w:styleId="Ttulo1">
+  <w:style w:type="paragraph" w:styleId="Heading1">
     <w:name w:val="heading 1"/>
     <w:basedOn w:val="Normal"/>
     <w:next w:val="Normal"/>
-    <w:link w:val="Ttulo1Char"/>
+    <w:link w:val="Heading1Char"/>
     <w:uiPriority w:val="9"/>
     <w:qFormat/>
     <w:rsid w:val="00C73D8D"/>
@@ -703,11 +3025,11 @@
       <w:szCs w:val="40"/>
     </w:rPr>
   </w:style>
-  <w:style w:type="paragraph" w:styleId="Ttulo2">
+  <w:style w:type="paragraph" w:styleId="Heading2">
     <w:name w:val="heading 2"/>
     <w:basedOn w:val="Normal"/>
     <w:next w:val="Normal"/>
-    <w:link w:val="Ttulo2Char"/>
+    <w:link w:val="Heading2Char"/>
     <w:uiPriority w:val="9"/>
     <w:semiHidden/>
     <w:unhideWhenUsed/>
@@ -726,11 +3048,11 @@
       <w:szCs w:val="32"/>
     </w:rPr>
   </w:style>
-  <w:style w:type="paragraph" w:styleId="Ttulo3">
+  <w:style w:type="paragraph" w:styleId="Heading3">
     <w:name w:val="heading 3"/>
     <w:basedOn w:val="Normal"/>
     <w:next w:val="Normal"/>
-    <w:link w:val="Ttulo3Char"/>
+    <w:link w:val="Heading3Char"/>
     <w:uiPriority w:val="9"/>
     <w:semiHidden/>
     <w:unhideWhenUsed/>
@@ -749,11 +3071,11 @@
       <w:szCs w:val="28"/>
     </w:rPr>
   </w:style>
-  <w:style w:type="paragraph" w:styleId="Ttulo4">
+  <w:style w:type="paragraph" w:styleId="Heading4">
     <w:name w:val="heading 4"/>
     <w:basedOn w:val="Normal"/>
     <w:next w:val="Normal"/>
-    <w:link w:val="Ttulo4Char"/>
+    <w:link w:val="Heading4Char"/>
     <w:uiPriority w:val="9"/>
     <w:semiHidden/>
     <w:unhideWhenUsed/>
@@ -772,11 +3094,11 @@
       <w:color w:val="0F4761" w:themeColor="accent1" w:themeShade="BF"/>
     </w:rPr>
   </w:style>
-  <w:style w:type="paragraph" w:styleId="Ttulo5">
+  <w:style w:type="paragraph" w:styleId="Heading5">
     <w:name w:val="heading 5"/>
     <w:basedOn w:val="Normal"/>
     <w:next w:val="Normal"/>
-    <w:link w:val="Ttulo5Char"/>
+    <w:link w:val="Heading5Char"/>
     <w:uiPriority w:val="9"/>
     <w:semiHidden/>
     <w:unhideWhenUsed/>
@@ -793,11 +3115,11 @@
       <w:color w:val="0F4761" w:themeColor="accent1" w:themeShade="BF"/>
     </w:rPr>
   </w:style>
-  <w:style w:type="paragraph" w:styleId="Ttulo6">
+  <w:style w:type="paragraph" w:styleId="Heading6">
     <w:name w:val="heading 6"/>
     <w:basedOn w:val="Normal"/>
     <w:next w:val="Normal"/>
-    <w:link w:val="Ttulo6Char"/>
+    <w:link w:val="Heading6Char"/>
     <w:uiPriority w:val="9"/>
     <w:semiHidden/>
     <w:unhideWhenUsed/>
@@ -816,11 +3138,11 @@
       <w:color w:val="595959" w:themeColor="text1" w:themeTint="A6"/>
     </w:rPr>
   </w:style>
-  <w:style w:type="paragraph" w:styleId="Ttulo7">
+  <w:style w:type="paragraph" w:styleId="Heading7">
     <w:name w:val="heading 7"/>
     <w:basedOn w:val="Normal"/>
     <w:next w:val="Normal"/>
-    <w:link w:val="Ttulo7Char"/>
+    <w:link w:val="Heading7Char"/>
     <w:uiPriority w:val="9"/>
     <w:semiHidden/>
     <w:unhideWhenUsed/>
@@ -837,11 +3159,11 @@
       <w:color w:val="595959" w:themeColor="text1" w:themeTint="A6"/>
     </w:rPr>
   </w:style>
-  <w:style w:type="paragraph" w:styleId="Ttulo8">
+  <w:style w:type="paragraph" w:styleId="Heading8">
     <w:name w:val="heading 8"/>
     <w:basedOn w:val="Normal"/>
     <w:next w:val="Normal"/>
-    <w:link w:val="Ttulo8Char"/>
+    <w:link w:val="Heading8Char"/>
     <w:uiPriority w:val="9"/>
     <w:semiHidden/>
     <w:unhideWhenUsed/>
@@ -860,11 +3182,11 @@
       <w:color w:val="272727" w:themeColor="text1" w:themeTint="D8"/>
     </w:rPr>
   </w:style>
-  <w:style w:type="paragraph" w:styleId="Ttulo9">
+  <w:style w:type="paragraph" w:styleId="Heading9">
     <w:name w:val="heading 9"/>
     <w:basedOn w:val="Normal"/>
     <w:next w:val="Normal"/>
-    <w:link w:val="Ttulo9Char"/>
+    <w:link w:val="Heading9Char"/>
     <w:uiPriority w:val="9"/>
     <w:semiHidden/>
     <w:unhideWhenUsed/>
@@ -881,12 +3203,12 @@
       <w:color w:val="272727" w:themeColor="text1" w:themeTint="D8"/>
     </w:rPr>
   </w:style>
-  <w:style w:type="character" w:default="1" w:styleId="Fontepargpadro">
+  <w:style w:type="character" w:default="1" w:styleId="DefaultParagraphFont">
     <w:name w:val="Default Paragraph Font"/>
     <w:uiPriority w:val="1"/>
     <w:unhideWhenUsed/>
   </w:style>
-  <w:style w:type="table" w:default="1" w:styleId="Tabelanormal">
+  <w:style w:type="table" w:default="1" w:styleId="TableNormal">
     <w:name w:val="Normal Table"/>
     <w:uiPriority w:val="99"/>
     <w:semiHidden/>
@@ -901,16 +3223,16 @@
       </w:tblCellMar>
     </w:tblPr>
   </w:style>
-  <w:style w:type="numbering" w:default="1" w:styleId="Semlista">
+  <w:style w:type="numbering" w:default="1" w:styleId="NoList">
     <w:name w:val="No List"/>
     <w:uiPriority w:val="99"/>
     <w:semiHidden/>
     <w:unhideWhenUsed/>
   </w:style>
-  <w:style w:type="character" w:customStyle="1" w:styleId="Ttulo1Char">
-    <w:name w:val="Título 1 Char"/>
-    <w:basedOn w:val="Fontepargpadro"/>
-    <w:link w:val="Ttulo1"/>
+  <w:style w:type="character" w:customStyle="1" w:styleId="Heading1Char">
+    <w:name w:val="Heading 1 Char"/>
+    <w:basedOn w:val="DefaultParagraphFont"/>
+    <w:link w:val="Heading1"/>
     <w:uiPriority w:val="9"/>
     <w:rsid w:val="00C73D8D"/>
     <w:rPr>
@@ -920,10 +3242,10 @@
       <w:szCs w:val="40"/>
     </w:rPr>
   </w:style>
-  <w:style w:type="character" w:customStyle="1" w:styleId="Ttulo2Char">
-    <w:name w:val="Título 2 Char"/>
-    <w:basedOn w:val="Fontepargpadro"/>
-    <w:link w:val="Ttulo2"/>
+  <w:style w:type="character" w:customStyle="1" w:styleId="Heading2Char">
+    <w:name w:val="Heading 2 Char"/>
+    <w:basedOn w:val="DefaultParagraphFont"/>
+    <w:link w:val="Heading2"/>
     <w:uiPriority w:val="9"/>
     <w:semiHidden/>
     <w:rsid w:val="00C73D8D"/>
@@ -934,10 +3256,10 @@
       <w:szCs w:val="32"/>
     </w:rPr>
   </w:style>
-  <w:style w:type="character" w:customStyle="1" w:styleId="Ttulo3Char">
-    <w:name w:val="Título 3 Char"/>
-    <w:basedOn w:val="Fontepargpadro"/>
-    <w:link w:val="Ttulo3"/>
+  <w:style w:type="character" w:customStyle="1" w:styleId="Heading3Char">
+    <w:name w:val="Heading 3 Char"/>
+    <w:basedOn w:val="DefaultParagraphFont"/>
+    <w:link w:val="Heading3"/>
     <w:uiPriority w:val="9"/>
     <w:semiHidden/>
     <w:rsid w:val="00C73D8D"/>
@@ -948,10 +3270,10 @@
       <w:szCs w:val="28"/>
     </w:rPr>
   </w:style>
-  <w:style w:type="character" w:customStyle="1" w:styleId="Ttulo4Char">
-    <w:name w:val="Título 4 Char"/>
-    <w:basedOn w:val="Fontepargpadro"/>
-    <w:link w:val="Ttulo4"/>
+  <w:style w:type="character" w:customStyle="1" w:styleId="Heading4Char">
+    <w:name w:val="Heading 4 Char"/>
+    <w:basedOn w:val="DefaultParagraphFont"/>
+    <w:link w:val="Heading4"/>
     <w:uiPriority w:val="9"/>
     <w:semiHidden/>
     <w:rsid w:val="00C73D8D"/>
@@ -962,10 +3284,10 @@
       <w:color w:val="0F4761" w:themeColor="accent1" w:themeShade="BF"/>
     </w:rPr>
   </w:style>
-  <w:style w:type="character" w:customStyle="1" w:styleId="Ttulo5Char">
-    <w:name w:val="Título 5 Char"/>
-    <w:basedOn w:val="Fontepargpadro"/>
-    <w:link w:val="Ttulo5"/>
+  <w:style w:type="character" w:customStyle="1" w:styleId="Heading5Char">
+    <w:name w:val="Heading 5 Char"/>
+    <w:basedOn w:val="DefaultParagraphFont"/>
+    <w:link w:val="Heading5"/>
     <w:uiPriority w:val="9"/>
     <w:semiHidden/>
     <w:rsid w:val="00C73D8D"/>
@@ -974,10 +3296,10 @@
       <w:color w:val="0F4761" w:themeColor="accent1" w:themeShade="BF"/>
     </w:rPr>
   </w:style>
-  <w:style w:type="character" w:customStyle="1" w:styleId="Ttulo6Char">
-    <w:name w:val="Título 6 Char"/>
-    <w:basedOn w:val="Fontepargpadro"/>
-    <w:link w:val="Ttulo6"/>
+  <w:style w:type="character" w:customStyle="1" w:styleId="Heading6Char">
+    <w:name w:val="Heading 6 Char"/>
+    <w:basedOn w:val="DefaultParagraphFont"/>
+    <w:link w:val="Heading6"/>
     <w:uiPriority w:val="9"/>
     <w:semiHidden/>
     <w:rsid w:val="00C73D8D"/>
@@ -988,10 +3310,10 @@
       <w:color w:val="595959" w:themeColor="text1" w:themeTint="A6"/>
     </w:rPr>
   </w:style>
-  <w:style w:type="character" w:customStyle="1" w:styleId="Ttulo7Char">
-    <w:name w:val="Título 7 Char"/>
-    <w:basedOn w:val="Fontepargpadro"/>
-    <w:link w:val="Ttulo7"/>
+  <w:style w:type="character" w:customStyle="1" w:styleId="Heading7Char">
+    <w:name w:val="Heading 7 Char"/>
+    <w:basedOn w:val="DefaultParagraphFont"/>
+    <w:link w:val="Heading7"/>
     <w:uiPriority w:val="9"/>
     <w:semiHidden/>
     <w:rsid w:val="00C73D8D"/>
@@ -1000,10 +3322,10 @@
       <w:color w:val="595959" w:themeColor="text1" w:themeTint="A6"/>
     </w:rPr>
   </w:style>
-  <w:style w:type="character" w:customStyle="1" w:styleId="Ttulo8Char">
-    <w:name w:val="Título 8 Char"/>
-    <w:basedOn w:val="Fontepargpadro"/>
-    <w:link w:val="Ttulo8"/>
+  <w:style w:type="character" w:customStyle="1" w:styleId="Heading8Char">
+    <w:name w:val="Heading 8 Char"/>
+    <w:basedOn w:val="DefaultParagraphFont"/>
+    <w:link w:val="Heading8"/>
     <w:uiPriority w:val="9"/>
     <w:semiHidden/>
     <w:rsid w:val="00C73D8D"/>
@@ -1014,10 +3336,10 @@
       <w:color w:val="272727" w:themeColor="text1" w:themeTint="D8"/>
     </w:rPr>
   </w:style>
-  <w:style w:type="character" w:customStyle="1" w:styleId="Ttulo9Char">
-    <w:name w:val="Título 9 Char"/>
-    <w:basedOn w:val="Fontepargpadro"/>
-    <w:link w:val="Ttulo9"/>
+  <w:style w:type="character" w:customStyle="1" w:styleId="Heading9Char">
+    <w:name w:val="Heading 9 Char"/>
+    <w:basedOn w:val="DefaultParagraphFont"/>
+    <w:link w:val="Heading9"/>
     <w:uiPriority w:val="9"/>
     <w:semiHidden/>
     <w:rsid w:val="00C73D8D"/>
@@ -1026,11 +3348,11 @@
       <w:color w:val="272727" w:themeColor="text1" w:themeTint="D8"/>
     </w:rPr>
   </w:style>
-  <w:style w:type="paragraph" w:styleId="Ttulo">
+  <w:style w:type="paragraph" w:styleId="Title">
     <w:name w:val="Title"/>
     <w:basedOn w:val="Normal"/>
     <w:next w:val="Normal"/>
-    <w:link w:val="TtuloChar"/>
+    <w:link w:val="TitleChar"/>
     <w:uiPriority w:val="10"/>
     <w:qFormat/>
     <w:rsid w:val="00C73D8D"/>
@@ -1046,10 +3368,10 @@
       <w:szCs w:val="56"/>
     </w:rPr>
   </w:style>
-  <w:style w:type="character" w:customStyle="1" w:styleId="TtuloChar">
-    <w:name w:val="Título Char"/>
-    <w:basedOn w:val="Fontepargpadro"/>
-    <w:link w:val="Ttulo"/>
+  <w:style w:type="character" w:customStyle="1" w:styleId="TitleChar">
+    <w:name w:val="Title Char"/>
+    <w:basedOn w:val="DefaultParagraphFont"/>
+    <w:link w:val="Title"/>
     <w:uiPriority w:val="10"/>
     <w:rsid w:val="00C73D8D"/>
     <w:rPr>
@@ -1060,11 +3382,11 @@
       <w:szCs w:val="56"/>
     </w:rPr>
   </w:style>
-  <w:style w:type="paragraph" w:styleId="Subttulo">
+  <w:style w:type="paragraph" w:styleId="Subtitle">
     <w:name w:val="Subtitle"/>
     <w:basedOn w:val="Normal"/>
     <w:next w:val="Normal"/>
-    <w:link w:val="SubttuloChar"/>
+    <w:link w:val="SubtitleChar"/>
     <w:uiPriority w:val="11"/>
     <w:qFormat/>
     <w:rsid w:val="00C73D8D"/>
@@ -1081,10 +3403,10 @@
       <w:szCs w:val="28"/>
     </w:rPr>
   </w:style>
-  <w:style w:type="character" w:customStyle="1" w:styleId="SubttuloChar">
-    <w:name w:val="Subtítulo Char"/>
-    <w:basedOn w:val="Fontepargpadro"/>
-    <w:link w:val="Subttulo"/>
+  <w:style w:type="character" w:customStyle="1" w:styleId="SubtitleChar">
+    <w:name w:val="Subtitle Char"/>
+    <w:basedOn w:val="DefaultParagraphFont"/>
+    <w:link w:val="Subtitle"/>
     <w:uiPriority w:val="11"/>
     <w:rsid w:val="00C73D8D"/>
     <w:rPr>
@@ -1095,11 +3417,11 @@
       <w:szCs w:val="28"/>
     </w:rPr>
   </w:style>
-  <w:style w:type="paragraph" w:styleId="Citao">
+  <w:style w:type="paragraph" w:styleId="Quote">
     <w:name w:val="Quote"/>
     <w:basedOn w:val="Normal"/>
     <w:next w:val="Normal"/>
-    <w:link w:val="CitaoChar"/>
+    <w:link w:val="QuoteChar"/>
     <w:uiPriority w:val="29"/>
     <w:qFormat/>
     <w:rsid w:val="00C73D8D"/>
@@ -1113,10 +3435,10 @@
       <w:color w:val="404040" w:themeColor="text1" w:themeTint="BF"/>
     </w:rPr>
   </w:style>
-  <w:style w:type="character" w:customStyle="1" w:styleId="CitaoChar">
-    <w:name w:val="Citação Char"/>
-    <w:basedOn w:val="Fontepargpadro"/>
-    <w:link w:val="Citao"/>
+  <w:style w:type="character" w:customStyle="1" w:styleId="QuoteChar">
+    <w:name w:val="Quote Char"/>
+    <w:basedOn w:val="DefaultParagraphFont"/>
+    <w:link w:val="Quote"/>
     <w:uiPriority w:val="29"/>
     <w:rsid w:val="00C73D8D"/>
     <w:rPr>
@@ -1125,7 +3447,7 @@
       <w:color w:val="404040" w:themeColor="text1" w:themeTint="BF"/>
     </w:rPr>
   </w:style>
-  <w:style w:type="paragraph" w:styleId="PargrafodaLista">
+  <w:style w:type="paragraph" w:styleId="ListParagraph">
     <w:name w:val="List Paragraph"/>
     <w:basedOn w:val="Normal"/>
     <w:uiPriority w:val="34"/>
@@ -1136,9 +3458,9 @@
       <w:contextualSpacing/>
     </w:pPr>
   </w:style>
-  <w:style w:type="character" w:styleId="nfaseIntensa">
+  <w:style w:type="character" w:styleId="IntenseEmphasis">
     <w:name w:val="Intense Emphasis"/>
-    <w:basedOn w:val="Fontepargpadro"/>
+    <w:basedOn w:val="DefaultParagraphFont"/>
     <w:uiPriority w:val="21"/>
     <w:qFormat/>
     <w:rsid w:val="00C73D8D"/>
@@ -1148,11 +3470,11 @@
       <w:color w:val="0F4761" w:themeColor="accent1" w:themeShade="BF"/>
     </w:rPr>
   </w:style>
-  <w:style w:type="paragraph" w:styleId="CitaoIntensa">
+  <w:style w:type="paragraph" w:styleId="IntenseQuote">
     <w:name w:val="Intense Quote"/>
     <w:basedOn w:val="Normal"/>
     <w:next w:val="Normal"/>
-    <w:link w:val="CitaoIntensaChar"/>
+    <w:link w:val="IntenseQuoteChar"/>
     <w:uiPriority w:val="30"/>
     <w:qFormat/>
     <w:rsid w:val="00C73D8D"/>
@@ -1171,10 +3493,10 @@
       <w:color w:val="0F4761" w:themeColor="accent1" w:themeShade="BF"/>
     </w:rPr>
   </w:style>
-  <w:style w:type="character" w:customStyle="1" w:styleId="CitaoIntensaChar">
-    <w:name w:val="Citação Intensa Char"/>
-    <w:basedOn w:val="Fontepargpadro"/>
-    <w:link w:val="CitaoIntensa"/>
+  <w:style w:type="character" w:customStyle="1" w:styleId="IntenseQuoteChar">
+    <w:name w:val="Intense Quote Char"/>
+    <w:basedOn w:val="DefaultParagraphFont"/>
+    <w:link w:val="IntenseQuote"/>
     <w:uiPriority w:val="30"/>
     <w:rsid w:val="00C73D8D"/>
     <w:rPr>
@@ -1183,9 +3505,9 @@
       <w:color w:val="0F4761" w:themeColor="accent1" w:themeShade="BF"/>
     </w:rPr>
   </w:style>
-  <w:style w:type="character" w:styleId="RefernciaIntensa">
+  <w:style w:type="character" w:styleId="IntenseReference">
     <w:name w:val="Intense Reference"/>
-    <w:basedOn w:val="Fontepargpadro"/>
+    <w:basedOn w:val="DefaultParagraphFont"/>
     <w:uiPriority w:val="32"/>
     <w:qFormat/>
     <w:rsid w:val="00C73D8D"/>
@@ -1199,7 +3521,7 @@
   </w:style>
   <w:style w:type="character" w:styleId="Hyperlink">
     <w:name w:val="Hyperlink"/>
-    <w:basedOn w:val="Fontepargpadro"/>
+    <w:basedOn w:val="DefaultParagraphFont"/>
     <w:uiPriority w:val="99"/>
     <w:unhideWhenUsed/>
     <w:rsid w:val="003943DD"/>
@@ -1208,9 +3530,9 @@
       <w:u w:val="single"/>
     </w:rPr>
   </w:style>
-  <w:style w:type="character" w:styleId="MenoPendente">
+  <w:style w:type="character" w:styleId="UnresolvedMention">
     <w:name w:val="Unresolved Mention"/>
-    <w:basedOn w:val="Fontepargpadro"/>
+    <w:basedOn w:val="DefaultParagraphFont"/>
     <w:uiPriority w:val="99"/>
     <w:semiHidden/>
     <w:unhideWhenUsed/>
@@ -1220,9 +3542,9 @@
       <w:shd w:val="clear" w:color="auto" w:fill="E1DFDD"/>
     </w:rPr>
   </w:style>
-  <w:style w:type="character" w:styleId="HiperlinkVisitado">
+  <w:style w:type="character" w:styleId="FollowedHyperlink">
     <w:name w:val="FollowedHyperlink"/>
-    <w:basedOn w:val="Fontepargpadro"/>
+    <w:basedOn w:val="DefaultParagraphFont"/>
     <w:uiPriority w:val="99"/>
     <w:semiHidden/>
     <w:unhideWhenUsed/>
@@ -1231,6 +3553,47 @@
       <w:color w:val="96607D" w:themeColor="followedHyperlink"/>
       <w:u w:val="single"/>
     </w:rPr>
+  </w:style>
+  <w:style w:type="paragraph" w:styleId="Footer">
+    <w:name w:val="footer"/>
+    <w:basedOn w:val="Normal"/>
+    <w:link w:val="FooterChar"/>
+    <w:uiPriority w:val="99"/>
+    <w:unhideWhenUsed/>
+    <w:rsid w:val="009F7C0B"/>
+    <w:pPr>
+      <w:tabs>
+        <w:tab w:val="center" w:pos="4252"/>
+        <w:tab w:val="right" w:pos="8504"/>
+      </w:tabs>
+      <w:spacing w:after="0" w:line="240" w:lineRule="auto"/>
+    </w:pPr>
+  </w:style>
+  <w:style w:type="character" w:customStyle="1" w:styleId="FooterChar">
+    <w:name w:val="Footer Char"/>
+    <w:basedOn w:val="DefaultParagraphFont"/>
+    <w:link w:val="Footer"/>
+    <w:uiPriority w:val="99"/>
+    <w:rsid w:val="009F7C0B"/>
+  </w:style>
+  <w:style w:type="table" w:styleId="TableGrid">
+    <w:name w:val="Table Grid"/>
+    <w:basedOn w:val="TableNormal"/>
+    <w:uiPriority w:val="39"/>
+    <w:rsid w:val="00663F28"/>
+    <w:pPr>
+      <w:spacing w:after="0" w:line="240" w:lineRule="auto"/>
+    </w:pPr>
+    <w:tblPr>
+      <w:tblBorders>
+        <w:top w:val="single" w:sz="4" w:space="0" w:color="auto"/>
+        <w:left w:val="single" w:sz="4" w:space="0" w:color="auto"/>
+        <w:bottom w:val="single" w:sz="4" w:space="0" w:color="auto"/>
+        <w:right w:val="single" w:sz="4" w:space="0" w:color="auto"/>
+        <w:insideH w:val="single" w:sz="4" w:space="0" w:color="auto"/>
+        <w:insideV w:val="single" w:sz="4" w:space="0" w:color="auto"/>
+      </w:tblBorders>
+    </w:tblPr>
   </w:style>
 </w:styles>
 </file>

</xml_diff>